<commit_message>
probando Repeater en kali linux
</commit_message>
<xml_diff>
--- a/📓 Diario de prácticas.docx
+++ b/📓 Diario de prácticas.docx
@@ -3,183 +3,2068 @@
 <w:document xmlns:wpc="http://schemas.microsoft.com/office/word/2010/wordprocessingCanvas" xmlns:cx="http://schemas.microsoft.com/office/drawing/2014/chartex" xmlns:cx1="http://schemas.microsoft.com/office/drawing/2015/9/8/chartex" xmlns:cx2="http://schemas.microsoft.com/office/drawing/2015/10/21/chartex" xmlns:cx3="http://schemas.microsoft.com/office/drawing/2016/5/9/chartex" xmlns:cx4="http://schemas.microsoft.com/office/drawing/2016/5/10/chartex" xmlns:cx5="http://schemas.microsoft.com/office/drawing/2016/5/11/chartex" xmlns:cx6="http://schemas.microsoft.com/office/drawing/2016/5/12/chartex" xmlns:cx7="http://schemas.microsoft.com/office/drawing/2016/5/13/chartex" xmlns:cx8="http://schemas.microsoft.com/office/drawing/2016/5/14/chartex" xmlns:mc="http://schemas.openxmlformats.org/markup-compatibility/2006" xmlns:aink="http://schemas.microsoft.com/office/drawing/2016/ink" xmlns:am3d="http://schemas.microsoft.com/office/drawing/2017/model3d" xmlns:o="urn:schemas-microsoft-com:office:office" xmlns:oel="http://schemas.microsoft.com/office/2019/extlst" xmlns:r="http://schemas.openxmlformats.org/officeDocument/2006/relationships" xmlns:m="http://schemas.openxmlformats.org/officeDocument/2006/math" xmlns:v="urn:schemas-microsoft-com:vml" xmlns:wp14="http://schemas.microsoft.com/office/word/2010/wordprocessingDrawing" xmlns:wp="http://schemas.openxmlformats.org/drawingml/2006/wordprocessingDrawing" xmlns:w10="urn:schemas-microsoft-com:office:word" xmlns:w="http://schemas.openxmlformats.org/wordprocessingml/2006/main" xmlns:w14="http://schemas.microsoft.com/office/word/2010/wordml" xmlns:w15="http://schemas.microsoft.com/office/word/2012/wordml" xmlns:w16cex="http://schemas.microsoft.com/office/word/2018/wordml/cex" xmlns:w16cid="http://schemas.microsoft.com/office/word/2016/wordml/cid" xmlns:w16="http://schemas.microsoft.com/office/word/2018/wordml" xmlns:w16du="http://schemas.microsoft.com/office/word/2023/wordml/word16du" xmlns:w16sdtdh="http://schemas.microsoft.com/office/word/2020/wordml/sdtdatahash" xmlns:w16sdtfl="http://schemas.microsoft.com/office/word/2024/wordml/sdtformatlock" xmlns:w16se="http://schemas.microsoft.com/office/word/2015/wordml/symex" xmlns:wpg="http://schemas.microsoft.com/office/word/2010/wordprocessingGroup" xmlns:wpi="http://schemas.microsoft.com/office/word/2010/wordprocessingInk" xmlns:wne="http://schemas.microsoft.com/office/word/2006/wordml" xmlns:wps="http://schemas.microsoft.com/office/word/2010/wordprocessingShape" mc:Ignorable="w14 w15 w16se w16cid w16 w16cex w16sdtdh w16sdtfl w16du wp14">
   <w:body>
     <w:p>
-      <w:r>
-        <w:rPr>
-          <w:rFonts w:ascii="Segoe UI Emoji" w:hAnsi="Segoe UI Emoji" w:cs="Segoe UI Emoji"/>
-        </w:rPr>
-        <w:t>📓</w:t>
-      </w:r>
-      <w:r>
-        <w:t xml:space="preserve"> Diario de prácticas (ejemplo de entrada)</w:t>
-      </w:r>
-    </w:p>
-    <w:p/>
-    <w:p>
-      <w:r>
-        <w:rPr>
+      <w:pPr>
+        <w:spacing w:after="0"/>
+        <w:rPr>
+          <w:rFonts w:ascii="Segoe UI Emoji" w:hAnsi="Segoe UI Emoji" w:cs="Segoe UI Emoji"/>
+          <w:sz w:val="16"/>
+          <w:szCs w:val="16"/>
+        </w:rPr>
+      </w:pPr>
+      <w:r>
+        <w:rPr>
+          <w:rFonts w:ascii="Segoe UI Emoji" w:hAnsi="Segoe UI Emoji" w:cs="Segoe UI Emoji"/>
+          <w:sz w:val="16"/>
+          <w:szCs w:val="16"/>
+        </w:rPr>
+        <w:t>📌 Cronograma actualizado</w:t>
+      </w:r>
+    </w:p>
+    <w:p>
+      <w:pPr>
+        <w:spacing w:after="0"/>
+        <w:rPr>
+          <w:rFonts w:ascii="Segoe UI Emoji" w:hAnsi="Segoe UI Emoji" w:cs="Segoe UI Emoji"/>
+          <w:sz w:val="16"/>
+          <w:szCs w:val="16"/>
+        </w:rPr>
+      </w:pPr>
+      <w:r>
+        <w:rPr>
+          <w:rFonts w:ascii="Segoe UI Emoji" w:hAnsi="Segoe UI Emoji" w:cs="Segoe UI Emoji"/>
+          <w:sz w:val="16"/>
+          <w:szCs w:val="16"/>
+        </w:rPr>
+        <w:t>✅ Etapas completadas</w:t>
+      </w:r>
+    </w:p>
+    <w:p>
+      <w:pPr>
+        <w:numPr>
+          <w:ilvl w:val="0"/>
+          <w:numId w:val="8"/>
+        </w:numPr>
+        <w:spacing w:after="0"/>
+        <w:rPr>
+          <w:rFonts w:ascii="Segoe UI Emoji" w:hAnsi="Segoe UI Emoji" w:cs="Segoe UI Emoji"/>
+          <w:sz w:val="16"/>
+          <w:szCs w:val="16"/>
+        </w:rPr>
+      </w:pPr>
+      <w:r>
+        <w:rPr>
+          <w:rFonts w:ascii="Segoe UI Emoji" w:hAnsi="Segoe UI Emoji" w:cs="Segoe UI Emoji"/>
           <w:b/>
           <w:bCs/>
-        </w:rPr>
-        <w:t>Fecha:</w:t>
-      </w:r>
-      <w:r>
-        <w:t xml:space="preserve"> 21/02/2026</w:t>
-      </w:r>
-      <w:r>
-        <w:br/>
-      </w:r>
-      <w:r>
-        <w:rPr>
+          <w:sz w:val="16"/>
+          <w:szCs w:val="16"/>
+        </w:rPr>
+        <w:t>Servidor HTTPS básico</w:t>
+      </w:r>
+    </w:p>
+    <w:p>
+      <w:pPr>
+        <w:numPr>
+          <w:ilvl w:val="1"/>
+          <w:numId w:val="8"/>
+        </w:numPr>
+        <w:spacing w:after="0"/>
+        <w:rPr>
+          <w:rFonts w:ascii="Segoe UI Emoji" w:hAnsi="Segoe UI Emoji" w:cs="Segoe UI Emoji"/>
+          <w:sz w:val="16"/>
+          <w:szCs w:val="16"/>
+        </w:rPr>
+      </w:pPr>
+      <w:r>
+        <w:rPr>
+          <w:rFonts w:ascii="Segoe UI Emoji" w:hAnsi="Segoe UI Emoji" w:cs="Segoe UI Emoji"/>
+          <w:sz w:val="16"/>
+          <w:szCs w:val="16"/>
+        </w:rPr>
+        <w:t>Configuración con certificados (</w:t>
+      </w:r>
+      <w:proofErr w:type="spellStart"/>
+      <w:r>
+        <w:rPr>
+          <w:rFonts w:ascii="Segoe UI Emoji" w:hAnsi="Segoe UI Emoji" w:cs="Segoe UI Emoji"/>
+          <w:sz w:val="16"/>
+          <w:szCs w:val="16"/>
+        </w:rPr>
+        <w:t>mkcert</w:t>
+      </w:r>
+      <w:proofErr w:type="spellEnd"/>
+      <w:r>
+        <w:rPr>
+          <w:rFonts w:ascii="Segoe UI Emoji" w:hAnsi="Segoe UI Emoji" w:cs="Segoe UI Emoji"/>
+          <w:sz w:val="16"/>
+          <w:szCs w:val="16"/>
+        </w:rPr>
+        <w:t>).</w:t>
+      </w:r>
+    </w:p>
+    <w:p>
+      <w:pPr>
+        <w:numPr>
+          <w:ilvl w:val="1"/>
+          <w:numId w:val="8"/>
+        </w:numPr>
+        <w:spacing w:after="0"/>
+        <w:rPr>
+          <w:rFonts w:ascii="Segoe UI Emoji" w:hAnsi="Segoe UI Emoji" w:cs="Segoe UI Emoji"/>
+          <w:sz w:val="16"/>
+          <w:szCs w:val="16"/>
+        </w:rPr>
+      </w:pPr>
+      <w:r>
+        <w:rPr>
+          <w:rFonts w:ascii="Segoe UI Emoji" w:hAnsi="Segoe UI Emoji" w:cs="Segoe UI Emoji"/>
+          <w:sz w:val="16"/>
+          <w:szCs w:val="16"/>
+        </w:rPr>
+        <w:t>Puerto seguro en https://localhost:4443.</w:t>
+      </w:r>
+    </w:p>
+    <w:p>
+      <w:pPr>
+        <w:numPr>
+          <w:ilvl w:val="0"/>
+          <w:numId w:val="8"/>
+        </w:numPr>
+        <w:spacing w:after="0"/>
+        <w:rPr>
+          <w:rFonts w:ascii="Segoe UI Emoji" w:hAnsi="Segoe UI Emoji" w:cs="Segoe UI Emoji"/>
+          <w:sz w:val="16"/>
+          <w:szCs w:val="16"/>
+        </w:rPr>
+      </w:pPr>
+      <w:r>
+        <w:rPr>
+          <w:rFonts w:ascii="Segoe UI Emoji" w:hAnsi="Segoe UI Emoji" w:cs="Segoe UI Emoji"/>
           <w:b/>
           <w:bCs/>
-        </w:rPr>
-        <w:t>Acción realizada:</w:t>
-      </w:r>
-      <w:r>
-        <w:t xml:space="preserve"> Regeneré certificados con </w:t>
-      </w:r>
+          <w:sz w:val="16"/>
+          <w:szCs w:val="16"/>
+        </w:rPr>
+        <w:t>Gestión de cookies seguras</w:t>
+      </w:r>
+    </w:p>
+    <w:p>
+      <w:pPr>
+        <w:numPr>
+          <w:ilvl w:val="1"/>
+          <w:numId w:val="8"/>
+        </w:numPr>
+        <w:spacing w:after="0"/>
+        <w:rPr>
+          <w:rFonts w:ascii="Segoe UI Emoji" w:hAnsi="Segoe UI Emoji" w:cs="Segoe UI Emoji"/>
+          <w:sz w:val="16"/>
+          <w:szCs w:val="16"/>
+          <w:lang w:val="en-US"/>
+        </w:rPr>
+      </w:pPr>
+      <w:r>
+        <w:rPr>
+          <w:rFonts w:ascii="Segoe UI Emoji" w:hAnsi="Segoe UI Emoji" w:cs="Segoe UI Emoji"/>
+          <w:sz w:val="16"/>
+          <w:szCs w:val="16"/>
+          <w:lang w:val="en-US"/>
+        </w:rPr>
+        <w:t>Atributos Secure, HttpOnly, SameSite=Strict.</w:t>
+      </w:r>
+    </w:p>
+    <w:p>
+      <w:pPr>
+        <w:numPr>
+          <w:ilvl w:val="1"/>
+          <w:numId w:val="8"/>
+        </w:numPr>
+        <w:spacing w:after="0"/>
+        <w:rPr>
+          <w:rFonts w:ascii="Segoe UI Emoji" w:hAnsi="Segoe UI Emoji" w:cs="Segoe UI Emoji"/>
+          <w:sz w:val="16"/>
+          <w:szCs w:val="16"/>
+        </w:rPr>
+      </w:pPr>
+      <w:r>
+        <w:rPr>
+          <w:rFonts w:ascii="Segoe UI Emoji" w:hAnsi="Segoe UI Emoji" w:cs="Segoe UI Emoji"/>
+          <w:sz w:val="16"/>
+          <w:szCs w:val="16"/>
+        </w:rPr>
+        <w:t>Expiración automática (Max-Age).</w:t>
+      </w:r>
+    </w:p>
+    <w:p>
+      <w:pPr>
+        <w:numPr>
+          <w:ilvl w:val="0"/>
+          <w:numId w:val="8"/>
+        </w:numPr>
+        <w:spacing w:after="0"/>
+        <w:rPr>
+          <w:rFonts w:ascii="Segoe UI Emoji" w:hAnsi="Segoe UI Emoji" w:cs="Segoe UI Emoji"/>
+          <w:sz w:val="16"/>
+          <w:szCs w:val="16"/>
+        </w:rPr>
+      </w:pPr>
       <w:proofErr w:type="spellStart"/>
       <w:r>
-        <w:t>mkcert</w:t>
-      </w:r>
-      <w:proofErr w:type="spellEnd"/>
-      <w:r>
-        <w:t xml:space="preserve"> y configuré mi servidor Python para usarlos.</w:t>
-      </w:r>
-      <w:r>
-        <w:br/>
-      </w:r>
-      <w:r>
-        <w:rPr>
+        <w:rPr>
+          <w:rFonts w:ascii="Segoe UI Emoji" w:hAnsi="Segoe UI Emoji" w:cs="Segoe UI Emoji"/>
           <w:b/>
           <w:bCs/>
-        </w:rPr>
-        <w:t>Resultado:</w:t>
-      </w:r>
-      <w:r>
-        <w:t xml:space="preserve"> La página index.html cargó en https://localhost:4443 con candado y sin advertencias.</w:t>
-      </w:r>
-      <w:r>
-        <w:br/>
-      </w:r>
-      <w:r>
-        <w:rPr>
+          <w:sz w:val="16"/>
+          <w:szCs w:val="16"/>
+        </w:rPr>
+        <w:t>Endpoints</w:t>
+      </w:r>
+      <w:proofErr w:type="spellEnd"/>
+      <w:r>
+        <w:rPr>
+          <w:rFonts w:ascii="Segoe UI Emoji" w:hAnsi="Segoe UI Emoji" w:cs="Segoe UI Emoji"/>
           <w:b/>
           <w:bCs/>
-        </w:rPr>
-        <w:t>Reflexión:</w:t>
-      </w:r>
-      <w:r>
-        <w:t xml:space="preserve"> Aprendí que los certificados vacíos significan una generación fallida, y que </w:t>
+          <w:sz w:val="16"/>
+          <w:szCs w:val="16"/>
+        </w:rPr>
+        <w:t xml:space="preserve"> iniciales</w:t>
+      </w:r>
+    </w:p>
+    <w:p>
+      <w:pPr>
+        <w:numPr>
+          <w:ilvl w:val="1"/>
+          <w:numId w:val="8"/>
+        </w:numPr>
+        <w:spacing w:after="0"/>
+        <w:rPr>
+          <w:rFonts w:ascii="Segoe UI Emoji" w:hAnsi="Segoe UI Emoji" w:cs="Segoe UI Emoji"/>
+          <w:sz w:val="16"/>
+          <w:szCs w:val="16"/>
+        </w:rPr>
+      </w:pPr>
+      <w:r>
+        <w:rPr>
+          <w:rFonts w:ascii="Segoe UI Emoji" w:hAnsi="Segoe UI Emoji" w:cs="Segoe UI Emoji"/>
+          <w:sz w:val="16"/>
+          <w:szCs w:val="16"/>
+        </w:rPr>
+        <w:t>/</w:t>
       </w:r>
       <w:proofErr w:type="spellStart"/>
       <w:r>
-        <w:t>mkcert</w:t>
+        <w:rPr>
+          <w:rFonts w:ascii="Segoe UI Emoji" w:hAnsi="Segoe UI Emoji" w:cs="Segoe UI Emoji"/>
+          <w:sz w:val="16"/>
+          <w:szCs w:val="16"/>
+        </w:rPr>
+        <w:t>logout</w:t>
       </w:r>
       <w:proofErr w:type="spellEnd"/>
       <w:r>
-        <w:t xml:space="preserve"> es una herramienta práctica para obtener certificados confiables en entornos locales</w:t>
-      </w:r>
-    </w:p>
-    <w:p/>
-    <w:p>
-      <w:r>
-        <w:rPr>
+        <w:rPr>
+          <w:rFonts w:ascii="Segoe UI Emoji" w:hAnsi="Segoe UI Emoji" w:cs="Segoe UI Emoji"/>
+          <w:sz w:val="16"/>
+          <w:szCs w:val="16"/>
+        </w:rPr>
+        <w:t xml:space="preserve"> → cierre manual de sesión.</w:t>
+      </w:r>
+    </w:p>
+    <w:p>
+      <w:pPr>
+        <w:numPr>
+          <w:ilvl w:val="1"/>
+          <w:numId w:val="8"/>
+        </w:numPr>
+        <w:spacing w:after="0"/>
+        <w:rPr>
+          <w:rFonts w:ascii="Segoe UI Emoji" w:hAnsi="Segoe UI Emoji" w:cs="Segoe UI Emoji"/>
+          <w:sz w:val="16"/>
+          <w:szCs w:val="16"/>
+        </w:rPr>
+      </w:pPr>
+      <w:r>
+        <w:rPr>
+          <w:rFonts w:ascii="Segoe UI Emoji" w:hAnsi="Segoe UI Emoji" w:cs="Segoe UI Emoji"/>
+          <w:sz w:val="16"/>
+          <w:szCs w:val="16"/>
+        </w:rPr>
+        <w:t>/</w:t>
+      </w:r>
+      <w:proofErr w:type="spellStart"/>
+      <w:r>
+        <w:rPr>
+          <w:rFonts w:ascii="Segoe UI Emoji" w:hAnsi="Segoe UI Emoji" w:cs="Segoe UI Emoji"/>
+          <w:sz w:val="16"/>
+          <w:szCs w:val="16"/>
+        </w:rPr>
+        <w:t>xss</w:t>
+      </w:r>
+      <w:proofErr w:type="spellEnd"/>
+      <w:r>
+        <w:rPr>
+          <w:rFonts w:ascii="Segoe UI Emoji" w:hAnsi="Segoe UI Emoji" w:cs="Segoe UI Emoji"/>
+          <w:sz w:val="16"/>
+          <w:szCs w:val="16"/>
+        </w:rPr>
+        <w:t xml:space="preserve"> → prueba de ataque XSS (bloqueado por </w:t>
+      </w:r>
+      <w:proofErr w:type="spellStart"/>
+      <w:r>
+        <w:rPr>
+          <w:rFonts w:ascii="Segoe UI Emoji" w:hAnsi="Segoe UI Emoji" w:cs="Segoe UI Emoji"/>
+          <w:sz w:val="16"/>
+          <w:szCs w:val="16"/>
+        </w:rPr>
+        <w:t>HttpOnly</w:t>
+      </w:r>
+      <w:proofErr w:type="spellEnd"/>
+      <w:r>
+        <w:rPr>
+          <w:rFonts w:ascii="Segoe UI Emoji" w:hAnsi="Segoe UI Emoji" w:cs="Segoe UI Emoji"/>
+          <w:sz w:val="16"/>
+          <w:szCs w:val="16"/>
+        </w:rPr>
+        <w:t>).</w:t>
+      </w:r>
+    </w:p>
+    <w:p>
+      <w:pPr>
+        <w:numPr>
+          <w:ilvl w:val="1"/>
+          <w:numId w:val="8"/>
+        </w:numPr>
+        <w:spacing w:after="0"/>
+        <w:rPr>
+          <w:rFonts w:ascii="Segoe UI Emoji" w:hAnsi="Segoe UI Emoji" w:cs="Segoe UI Emoji"/>
+          <w:sz w:val="16"/>
+          <w:szCs w:val="16"/>
+        </w:rPr>
+      </w:pPr>
+      <w:r>
+        <w:rPr>
+          <w:rFonts w:ascii="Segoe UI Emoji" w:hAnsi="Segoe UI Emoji" w:cs="Segoe UI Emoji"/>
+          <w:sz w:val="16"/>
+          <w:szCs w:val="16"/>
+        </w:rPr>
+        <w:t>/</w:t>
+      </w:r>
+      <w:proofErr w:type="spellStart"/>
+      <w:r>
+        <w:rPr>
+          <w:rFonts w:ascii="Segoe UI Emoji" w:hAnsi="Segoe UI Emoji" w:cs="Segoe UI Emoji"/>
+          <w:sz w:val="16"/>
+          <w:szCs w:val="16"/>
+        </w:rPr>
+        <w:t>login</w:t>
+      </w:r>
+      <w:proofErr w:type="spellEnd"/>
+      <w:r>
+        <w:rPr>
+          <w:rFonts w:ascii="Segoe UI Emoji" w:hAnsi="Segoe UI Emoji" w:cs="Segoe UI Emoji"/>
+          <w:sz w:val="16"/>
+          <w:szCs w:val="16"/>
+        </w:rPr>
+        <w:t xml:space="preserve"> → regeneración de </w:t>
+      </w:r>
+      <w:proofErr w:type="spellStart"/>
+      <w:r>
+        <w:rPr>
+          <w:rFonts w:ascii="Segoe UI Emoji" w:hAnsi="Segoe UI Emoji" w:cs="Segoe UI Emoji"/>
+          <w:sz w:val="16"/>
+          <w:szCs w:val="16"/>
+        </w:rPr>
+        <w:t>sessionId</w:t>
+      </w:r>
+      <w:proofErr w:type="spellEnd"/>
+      <w:r>
+        <w:rPr>
+          <w:rFonts w:ascii="Segoe UI Emoji" w:hAnsi="Segoe UI Emoji" w:cs="Segoe UI Emoji"/>
+          <w:sz w:val="16"/>
+          <w:szCs w:val="16"/>
+        </w:rPr>
+        <w:t xml:space="preserve"> (defensa contra Session </w:t>
+      </w:r>
+      <w:proofErr w:type="spellStart"/>
+      <w:r>
+        <w:rPr>
+          <w:rFonts w:ascii="Segoe UI Emoji" w:hAnsi="Segoe UI Emoji" w:cs="Segoe UI Emoji"/>
+          <w:sz w:val="16"/>
+          <w:szCs w:val="16"/>
+        </w:rPr>
+        <w:t>Fixation</w:t>
+      </w:r>
+      <w:proofErr w:type="spellEnd"/>
+      <w:r>
+        <w:rPr>
+          <w:rFonts w:ascii="Segoe UI Emoji" w:hAnsi="Segoe UI Emoji" w:cs="Segoe UI Emoji"/>
+          <w:sz w:val="16"/>
+          <w:szCs w:val="16"/>
+        </w:rPr>
+        <w:t>).</w:t>
+      </w:r>
+    </w:p>
+    <w:p>
+      <w:pPr>
+        <w:numPr>
+          <w:ilvl w:val="0"/>
+          <w:numId w:val="8"/>
+        </w:numPr>
+        <w:spacing w:after="0"/>
+        <w:rPr>
+          <w:rFonts w:ascii="Segoe UI Emoji" w:hAnsi="Segoe UI Emoji" w:cs="Segoe UI Emoji"/>
+          <w:sz w:val="16"/>
+          <w:szCs w:val="16"/>
+        </w:rPr>
+      </w:pPr>
+      <w:r>
+        <w:rPr>
+          <w:rFonts w:ascii="Segoe UI Emoji" w:hAnsi="Segoe UI Emoji" w:cs="Segoe UI Emoji"/>
           <w:b/>
           <w:bCs/>
-        </w:rPr>
-        <w:t>Fecha:</w:t>
-      </w:r>
-      <w:r>
-        <w:t xml:space="preserve"> 21/02/2026</w:t>
-      </w:r>
-      <w:r>
-        <w:br/>
-      </w:r>
-      <w:r>
-        <w:rPr>
+          <w:sz w:val="16"/>
+          <w:szCs w:val="16"/>
+        </w:rPr>
+        <w:t>Pruebas de ataques simulados</w:t>
+      </w:r>
+    </w:p>
+    <w:p>
+      <w:pPr>
+        <w:numPr>
+          <w:ilvl w:val="1"/>
+          <w:numId w:val="8"/>
+        </w:numPr>
+        <w:spacing w:after="0"/>
+        <w:rPr>
+          <w:rFonts w:ascii="Segoe UI Emoji" w:hAnsi="Segoe UI Emoji" w:cs="Segoe UI Emoji"/>
+          <w:sz w:val="16"/>
+          <w:szCs w:val="16"/>
+        </w:rPr>
+      </w:pPr>
+      <w:r>
+        <w:rPr>
+          <w:rFonts w:ascii="Segoe UI Emoji" w:hAnsi="Segoe UI Emoji" w:cs="Segoe UI Emoji"/>
+          <w:sz w:val="16"/>
+          <w:szCs w:val="16"/>
+        </w:rPr>
+        <w:t xml:space="preserve">XSS → </w:t>
+      </w:r>
+      <w:proofErr w:type="gramStart"/>
+      <w:r>
+        <w:rPr>
+          <w:rFonts w:ascii="Segoe UI Emoji" w:hAnsi="Segoe UI Emoji" w:cs="Segoe UI Emoji"/>
+          <w:sz w:val="16"/>
+          <w:szCs w:val="16"/>
+        </w:rPr>
+        <w:t>alerta vacío</w:t>
+      </w:r>
+      <w:proofErr w:type="gramEnd"/>
+      <w:r>
+        <w:rPr>
+          <w:rFonts w:ascii="Segoe UI Emoji" w:hAnsi="Segoe UI Emoji" w:cs="Segoe UI Emoji"/>
+          <w:sz w:val="16"/>
+          <w:szCs w:val="16"/>
+        </w:rPr>
+        <w:t>.</w:t>
+      </w:r>
+    </w:p>
+    <w:p>
+      <w:pPr>
+        <w:numPr>
+          <w:ilvl w:val="1"/>
+          <w:numId w:val="8"/>
+        </w:numPr>
+        <w:spacing w:after="0"/>
+        <w:rPr>
+          <w:rFonts w:ascii="Segoe UI Emoji" w:hAnsi="Segoe UI Emoji" w:cs="Segoe UI Emoji"/>
+          <w:sz w:val="16"/>
+          <w:szCs w:val="16"/>
+        </w:rPr>
+      </w:pPr>
+      <w:r>
+        <w:rPr>
+          <w:rFonts w:ascii="Segoe UI Emoji" w:hAnsi="Segoe UI Emoji" w:cs="Segoe UI Emoji"/>
+          <w:sz w:val="16"/>
+          <w:szCs w:val="16"/>
+        </w:rPr>
+        <w:t>CSRF → navegador no envía cookie en file://, y con servidor externo → token inválido.</w:t>
+      </w:r>
+    </w:p>
+    <w:p>
+      <w:pPr>
+        <w:numPr>
+          <w:ilvl w:val="1"/>
+          <w:numId w:val="8"/>
+        </w:numPr>
+        <w:spacing w:after="0"/>
+        <w:rPr>
+          <w:rFonts w:ascii="Segoe UI Emoji" w:hAnsi="Segoe UI Emoji" w:cs="Segoe UI Emoji"/>
+          <w:sz w:val="16"/>
+          <w:szCs w:val="16"/>
+        </w:rPr>
+      </w:pPr>
+      <w:r>
+        <w:rPr>
+          <w:rFonts w:ascii="Segoe UI Emoji" w:hAnsi="Segoe UI Emoji" w:cs="Segoe UI Emoji"/>
+          <w:sz w:val="16"/>
+          <w:szCs w:val="16"/>
+        </w:rPr>
+        <w:t xml:space="preserve">Session </w:t>
+      </w:r>
+      <w:proofErr w:type="spellStart"/>
+      <w:r>
+        <w:rPr>
+          <w:rFonts w:ascii="Segoe UI Emoji" w:hAnsi="Segoe UI Emoji" w:cs="Segoe UI Emoji"/>
+          <w:sz w:val="16"/>
+          <w:szCs w:val="16"/>
+        </w:rPr>
+        <w:t>Fixation</w:t>
+      </w:r>
+      <w:proofErr w:type="spellEnd"/>
+      <w:r>
+        <w:rPr>
+          <w:rFonts w:ascii="Segoe UI Emoji" w:hAnsi="Segoe UI Emoji" w:cs="Segoe UI Emoji"/>
+          <w:sz w:val="16"/>
+          <w:szCs w:val="16"/>
+        </w:rPr>
+        <w:t xml:space="preserve"> → regeneración de sesión invalida </w:t>
+      </w:r>
+      <w:proofErr w:type="spellStart"/>
+      <w:r>
+        <w:rPr>
+          <w:rFonts w:ascii="Segoe UI Emoji" w:hAnsi="Segoe UI Emoji" w:cs="Segoe UI Emoji"/>
+          <w:sz w:val="16"/>
+          <w:szCs w:val="16"/>
+        </w:rPr>
+        <w:t>IDs</w:t>
+      </w:r>
+      <w:proofErr w:type="spellEnd"/>
+      <w:r>
+        <w:rPr>
+          <w:rFonts w:ascii="Segoe UI Emoji" w:hAnsi="Segoe UI Emoji" w:cs="Segoe UI Emoji"/>
+          <w:sz w:val="16"/>
+          <w:szCs w:val="16"/>
+        </w:rPr>
+        <w:t xml:space="preserve"> viejos.</w:t>
+      </w:r>
+    </w:p>
+    <w:p>
+      <w:pPr>
+        <w:numPr>
+          <w:ilvl w:val="0"/>
+          <w:numId w:val="8"/>
+        </w:numPr>
+        <w:spacing w:after="0"/>
+        <w:rPr>
+          <w:rFonts w:ascii="Segoe UI Emoji" w:hAnsi="Segoe UI Emoji" w:cs="Segoe UI Emoji"/>
+          <w:sz w:val="16"/>
+          <w:szCs w:val="16"/>
+        </w:rPr>
+      </w:pPr>
+      <w:r>
+        <w:rPr>
+          <w:rFonts w:ascii="Segoe UI Emoji" w:hAnsi="Segoe UI Emoji" w:cs="Segoe UI Emoji"/>
           <w:b/>
           <w:bCs/>
-        </w:rPr>
-        <w:t>Acción realizada:</w:t>
-      </w:r>
-      <w:r>
-        <w:t xml:space="preserve"> Implementé un </w:t>
-      </w:r>
-      <w:proofErr w:type="spellStart"/>
-      <w:r>
-        <w:t>handler</w:t>
-      </w:r>
-      <w:proofErr w:type="spellEnd"/>
-      <w:r>
-        <w:t xml:space="preserve"> que envía cookies seguras y confirmé su presencia en el navegador.</w:t>
-      </w:r>
-      <w:r>
-        <w:br/>
-      </w:r>
-      <w:r>
-        <w:rPr>
+          <w:sz w:val="16"/>
+          <w:szCs w:val="16"/>
+        </w:rPr>
+        <w:t>Documentación y README</w:t>
+      </w:r>
+    </w:p>
+    <w:p>
+      <w:pPr>
+        <w:numPr>
+          <w:ilvl w:val="1"/>
+          <w:numId w:val="8"/>
+        </w:numPr>
+        <w:spacing w:after="0"/>
+        <w:rPr>
+          <w:rFonts w:ascii="Segoe UI Emoji" w:hAnsi="Segoe UI Emoji" w:cs="Segoe UI Emoji"/>
+          <w:sz w:val="16"/>
+          <w:szCs w:val="16"/>
+        </w:rPr>
+      </w:pPr>
+      <w:r>
+        <w:rPr>
+          <w:rFonts w:ascii="Segoe UI Emoji" w:hAnsi="Segoe UI Emoji" w:cs="Segoe UI Emoji"/>
+          <w:sz w:val="16"/>
+          <w:szCs w:val="16"/>
+        </w:rPr>
+        <w:t>Proyecto descrito, objetivos claros, estructura modular, instalación y uso.</w:t>
+      </w:r>
+    </w:p>
+    <w:p>
+      <w:pPr>
+        <w:numPr>
+          <w:ilvl w:val="1"/>
+          <w:numId w:val="8"/>
+        </w:numPr>
+        <w:spacing w:after="0"/>
+        <w:rPr>
+          <w:rFonts w:ascii="Segoe UI Emoji" w:hAnsi="Segoe UI Emoji" w:cs="Segoe UI Emoji"/>
+          <w:sz w:val="16"/>
+          <w:szCs w:val="16"/>
+        </w:rPr>
+      </w:pPr>
+      <w:r>
+        <w:rPr>
+          <w:rFonts w:ascii="Segoe UI Emoji" w:hAnsi="Segoe UI Emoji" w:cs="Segoe UI Emoji"/>
+          <w:sz w:val="16"/>
+          <w:szCs w:val="16"/>
+        </w:rPr>
+        <w:t>Diagrama visual del flujo de sesión y defensas.</w:t>
+      </w:r>
+    </w:p>
+    <w:p>
+      <w:pPr>
+        <w:numPr>
+          <w:ilvl w:val="0"/>
+          <w:numId w:val="8"/>
+        </w:numPr>
+        <w:spacing w:after="0"/>
+        <w:rPr>
+          <w:rFonts w:ascii="Segoe UI Emoji" w:hAnsi="Segoe UI Emoji" w:cs="Segoe UI Emoji"/>
+          <w:sz w:val="16"/>
+          <w:szCs w:val="16"/>
+        </w:rPr>
+      </w:pPr>
+      <w:r>
+        <w:rPr>
+          <w:rFonts w:ascii="Segoe UI Emoji" w:hAnsi="Segoe UI Emoji" w:cs="Segoe UI Emoji"/>
           <w:b/>
           <w:bCs/>
-        </w:rPr>
-        <w:t>Resultado:</w:t>
-      </w:r>
-      <w:r>
-        <w:t xml:space="preserve"> La cookie </w:t>
+          <w:sz w:val="16"/>
+          <w:szCs w:val="16"/>
+        </w:rPr>
+        <w:t xml:space="preserve">Refactorización y </w:t>
       </w:r>
       <w:proofErr w:type="spellStart"/>
       <w:r>
-        <w:t>sessionId</w:t>
-      </w:r>
-      <w:proofErr w:type="spellEnd"/>
-      <w:r>
-        <w:t xml:space="preserve"> se almacena con atributos </w:t>
-      </w:r>
-      <w:proofErr w:type="spellStart"/>
-      <w:r>
-        <w:t>Secure</w:t>
-      </w:r>
-      <w:proofErr w:type="spellEnd"/>
-      <w:r>
-        <w:t xml:space="preserve">, </w:t>
-      </w:r>
-      <w:proofErr w:type="spellStart"/>
-      <w:r>
-        <w:t>HttpOnly</w:t>
-      </w:r>
-      <w:proofErr w:type="spellEnd"/>
-      <w:r>
-        <w:t xml:space="preserve"> y </w:t>
-      </w:r>
-      <w:proofErr w:type="spellStart"/>
-      <w:r>
-        <w:t>SameSite</w:t>
-      </w:r>
-      <w:proofErr w:type="spellEnd"/>
-      <w:r>
-        <w:t>=</w:t>
-      </w:r>
-      <w:proofErr w:type="spellStart"/>
-      <w:r>
-        <w:t>Strict</w:t>
-      </w:r>
-      <w:proofErr w:type="spellEnd"/>
-      <w:r>
-        <w:t>.</w:t>
-      </w:r>
-      <w:r>
-        <w:br/>
-      </w:r>
-      <w:r>
-        <w:rPr>
+        <w:rPr>
+          <w:rFonts w:ascii="Segoe UI Emoji" w:hAnsi="Segoe UI Emoji" w:cs="Segoe UI Emoji"/>
           <w:b/>
           <w:bCs/>
-        </w:rPr>
-        <w:t>Reflexión:</w:t>
-      </w:r>
-      <w:r>
-        <w:t xml:space="preserve"> Aprendí cómo inspeccionar cookies en el navegador y comprobar que cumplen con las mejores prácticas de seguridad.</w:t>
-      </w:r>
+          <w:sz w:val="16"/>
+          <w:szCs w:val="16"/>
+        </w:rPr>
+        <w:t>modularización</w:t>
+      </w:r>
+      <w:proofErr w:type="spellEnd"/>
+    </w:p>
+    <w:p>
+      <w:pPr>
+        <w:numPr>
+          <w:ilvl w:val="1"/>
+          <w:numId w:val="8"/>
+        </w:numPr>
+        <w:spacing w:after="0"/>
+        <w:rPr>
+          <w:rFonts w:ascii="Segoe UI Emoji" w:hAnsi="Segoe UI Emoji" w:cs="Segoe UI Emoji"/>
+          <w:sz w:val="16"/>
+          <w:szCs w:val="16"/>
+        </w:rPr>
+      </w:pPr>
+      <w:r>
+        <w:rPr>
+          <w:rFonts w:ascii="Segoe UI Emoji" w:hAnsi="Segoe UI Emoji" w:cs="Segoe UI Emoji"/>
+          <w:sz w:val="16"/>
+          <w:szCs w:val="16"/>
+        </w:rPr>
+        <w:t>sessions.py → gestión de sesiones y tokens CSRF.</w:t>
+      </w:r>
+    </w:p>
+    <w:p>
+      <w:pPr>
+        <w:numPr>
+          <w:ilvl w:val="1"/>
+          <w:numId w:val="8"/>
+        </w:numPr>
+        <w:spacing w:after="0"/>
+        <w:rPr>
+          <w:rFonts w:ascii="Segoe UI Emoji" w:hAnsi="Segoe UI Emoji" w:cs="Segoe UI Emoji"/>
+          <w:sz w:val="16"/>
+          <w:szCs w:val="16"/>
+        </w:rPr>
+      </w:pPr>
+      <w:r>
+        <w:rPr>
+          <w:rFonts w:ascii="Segoe UI Emoji" w:hAnsi="Segoe UI Emoji" w:cs="Segoe UI Emoji"/>
+          <w:sz w:val="16"/>
+          <w:szCs w:val="16"/>
+        </w:rPr>
+        <w:t>security.py → validaciones y sanitización.</w:t>
+      </w:r>
+    </w:p>
+    <w:p>
+      <w:pPr>
+        <w:numPr>
+          <w:ilvl w:val="1"/>
+          <w:numId w:val="8"/>
+        </w:numPr>
+        <w:spacing w:after="0"/>
+        <w:rPr>
+          <w:rFonts w:ascii="Segoe UI Emoji" w:hAnsi="Segoe UI Emoji" w:cs="Segoe UI Emoji"/>
+          <w:sz w:val="16"/>
+          <w:szCs w:val="16"/>
+        </w:rPr>
+      </w:pPr>
+      <w:r>
+        <w:rPr>
+          <w:rFonts w:ascii="Segoe UI Emoji" w:hAnsi="Segoe UI Emoji" w:cs="Segoe UI Emoji"/>
+          <w:sz w:val="16"/>
+          <w:szCs w:val="16"/>
+        </w:rPr>
+        <w:t xml:space="preserve">server_https.py → </w:t>
+      </w:r>
+      <w:proofErr w:type="spellStart"/>
+      <w:r>
+        <w:rPr>
+          <w:rFonts w:ascii="Segoe UI Emoji" w:hAnsi="Segoe UI Emoji" w:cs="Segoe UI Emoji"/>
+          <w:sz w:val="16"/>
+          <w:szCs w:val="16"/>
+        </w:rPr>
+        <w:t>endpoints</w:t>
+      </w:r>
+      <w:proofErr w:type="spellEnd"/>
+      <w:r>
+        <w:rPr>
+          <w:rFonts w:ascii="Segoe UI Emoji" w:hAnsi="Segoe UI Emoji" w:cs="Segoe UI Emoji"/>
+          <w:sz w:val="16"/>
+          <w:szCs w:val="16"/>
+        </w:rPr>
+        <w:t xml:space="preserve"> y lógica principal.</w:t>
+      </w:r>
+    </w:p>
+    <w:p>
+      <w:pPr>
+        <w:numPr>
+          <w:ilvl w:val="0"/>
+          <w:numId w:val="8"/>
+        </w:numPr>
+        <w:spacing w:after="0"/>
+        <w:rPr>
+          <w:rFonts w:ascii="Segoe UI Emoji" w:hAnsi="Segoe UI Emoji" w:cs="Segoe UI Emoji"/>
+          <w:sz w:val="16"/>
+          <w:szCs w:val="16"/>
+        </w:rPr>
+      </w:pPr>
+      <w:r>
+        <w:rPr>
+          <w:rFonts w:ascii="Segoe UI Emoji" w:hAnsi="Segoe UI Emoji" w:cs="Segoe UI Emoji"/>
+          <w:b/>
+          <w:bCs/>
+          <w:sz w:val="16"/>
+          <w:szCs w:val="16"/>
+        </w:rPr>
+        <w:t>CSRF avanzado con tokens</w:t>
+      </w:r>
+    </w:p>
+    <w:p>
+      <w:pPr>
+        <w:numPr>
+          <w:ilvl w:val="1"/>
+          <w:numId w:val="8"/>
+        </w:numPr>
+        <w:spacing w:after="0"/>
+        <w:rPr>
+          <w:rFonts w:ascii="Segoe UI Emoji" w:hAnsi="Segoe UI Emoji" w:cs="Segoe UI Emoji"/>
+          <w:sz w:val="16"/>
+          <w:szCs w:val="16"/>
+        </w:rPr>
+      </w:pPr>
+      <w:proofErr w:type="spellStart"/>
+      <w:r>
+        <w:rPr>
+          <w:rFonts w:ascii="Segoe UI Emoji" w:hAnsi="Segoe UI Emoji" w:cs="Segoe UI Emoji"/>
+          <w:sz w:val="16"/>
+          <w:szCs w:val="16"/>
+        </w:rPr>
+        <w:t>Endpoint</w:t>
+      </w:r>
+      <w:proofErr w:type="spellEnd"/>
+      <w:r>
+        <w:rPr>
+          <w:rFonts w:ascii="Segoe UI Emoji" w:hAnsi="Segoe UI Emoji" w:cs="Segoe UI Emoji"/>
+          <w:sz w:val="16"/>
+          <w:szCs w:val="16"/>
+        </w:rPr>
+        <w:t xml:space="preserve"> /transfer validando token CSRF único por sesión.</w:t>
+      </w:r>
+    </w:p>
+    <w:p>
+      <w:pPr>
+        <w:numPr>
+          <w:ilvl w:val="1"/>
+          <w:numId w:val="8"/>
+        </w:numPr>
+        <w:spacing w:after="0"/>
+        <w:rPr>
+          <w:rFonts w:ascii="Segoe UI Emoji" w:hAnsi="Segoe UI Emoji" w:cs="Segoe UI Emoji"/>
+          <w:sz w:val="16"/>
+          <w:szCs w:val="16"/>
+        </w:rPr>
+      </w:pPr>
+      <w:r>
+        <w:rPr>
+          <w:rFonts w:ascii="Segoe UI Emoji" w:hAnsi="Segoe UI Emoji" w:cs="Segoe UI Emoji"/>
+          <w:sz w:val="16"/>
+          <w:szCs w:val="16"/>
+        </w:rPr>
+        <w:t>Prueba práctica con csrf_test.html → comprobado correctamente.</w:t>
+      </w:r>
+    </w:p>
+    <w:p>
+      <w:pPr>
+        <w:numPr>
+          <w:ilvl w:val="0"/>
+          <w:numId w:val="8"/>
+        </w:numPr>
+        <w:spacing w:after="0"/>
+        <w:rPr>
+          <w:rFonts w:ascii="Segoe UI Emoji" w:hAnsi="Segoe UI Emoji" w:cs="Segoe UI Emoji"/>
+          <w:sz w:val="16"/>
+          <w:szCs w:val="16"/>
+        </w:rPr>
+      </w:pPr>
+      <w:r>
+        <w:rPr>
+          <w:rFonts w:ascii="Segoe UI Emoji" w:hAnsi="Segoe UI Emoji" w:cs="Segoe UI Emoji"/>
+          <w:b/>
+          <w:bCs/>
+          <w:sz w:val="16"/>
+          <w:szCs w:val="16"/>
+        </w:rPr>
+        <w:t>Login multiusuario</w:t>
+      </w:r>
+    </w:p>
+    <w:p>
+      <w:pPr>
+        <w:numPr>
+          <w:ilvl w:val="1"/>
+          <w:numId w:val="8"/>
+        </w:numPr>
+        <w:spacing w:after="0"/>
+        <w:rPr>
+          <w:rFonts w:ascii="Segoe UI Emoji" w:hAnsi="Segoe UI Emoji" w:cs="Segoe UI Emoji"/>
+          <w:sz w:val="16"/>
+          <w:szCs w:val="16"/>
+        </w:rPr>
+      </w:pPr>
+      <w:r>
+        <w:rPr>
+          <w:rFonts w:ascii="Segoe UI Emoji" w:hAnsi="Segoe UI Emoji" w:cs="Segoe UI Emoji"/>
+          <w:sz w:val="16"/>
+          <w:szCs w:val="16"/>
+        </w:rPr>
+        <w:t xml:space="preserve">Implementación de </w:t>
+      </w:r>
+      <w:proofErr w:type="spellStart"/>
+      <w:r>
+        <w:rPr>
+          <w:rFonts w:ascii="Segoe UI Emoji" w:hAnsi="Segoe UI Emoji" w:cs="Segoe UI Emoji"/>
+          <w:sz w:val="16"/>
+          <w:szCs w:val="16"/>
+        </w:rPr>
+        <w:t>check_login</w:t>
+      </w:r>
+      <w:proofErr w:type="spellEnd"/>
+      <w:r>
+        <w:rPr>
+          <w:rFonts w:ascii="Segoe UI Emoji" w:hAnsi="Segoe UI Emoji" w:cs="Segoe UI Emoji"/>
+          <w:sz w:val="16"/>
+          <w:szCs w:val="16"/>
+        </w:rPr>
+        <w:t xml:space="preserve"> con varios usuarios y contraseñas.</w:t>
+      </w:r>
+    </w:p>
+    <w:p>
+      <w:pPr>
+        <w:numPr>
+          <w:ilvl w:val="1"/>
+          <w:numId w:val="8"/>
+        </w:numPr>
+        <w:spacing w:after="0"/>
+        <w:rPr>
+          <w:rFonts w:ascii="Segoe UI Emoji" w:hAnsi="Segoe UI Emoji" w:cs="Segoe UI Emoji"/>
+          <w:sz w:val="16"/>
+          <w:szCs w:val="16"/>
+        </w:rPr>
+      </w:pPr>
+      <w:r>
+        <w:rPr>
+          <w:rFonts w:ascii="Segoe UI Emoji" w:hAnsi="Segoe UI Emoji" w:cs="Segoe UI Emoji"/>
+          <w:sz w:val="16"/>
+          <w:szCs w:val="16"/>
+        </w:rPr>
+        <w:t>Validación correcta de credenciales en /</w:t>
+      </w:r>
+      <w:proofErr w:type="spellStart"/>
+      <w:r>
+        <w:rPr>
+          <w:rFonts w:ascii="Segoe UI Emoji" w:hAnsi="Segoe UI Emoji" w:cs="Segoe UI Emoji"/>
+          <w:sz w:val="16"/>
+          <w:szCs w:val="16"/>
+        </w:rPr>
+        <w:t>login</w:t>
+      </w:r>
+      <w:proofErr w:type="spellEnd"/>
+      <w:r>
+        <w:rPr>
+          <w:rFonts w:ascii="Segoe UI Emoji" w:hAnsi="Segoe UI Emoji" w:cs="Segoe UI Emoji"/>
+          <w:sz w:val="16"/>
+          <w:szCs w:val="16"/>
+        </w:rPr>
+        <w:t>.</w:t>
+      </w:r>
+    </w:p>
+    <w:p>
+      <w:pPr>
+        <w:numPr>
+          <w:ilvl w:val="0"/>
+          <w:numId w:val="8"/>
+        </w:numPr>
+        <w:spacing w:after="0"/>
+        <w:rPr>
+          <w:rFonts w:ascii="Segoe UI Emoji" w:hAnsi="Segoe UI Emoji" w:cs="Segoe UI Emoji"/>
+          <w:sz w:val="16"/>
+          <w:szCs w:val="16"/>
+        </w:rPr>
+      </w:pPr>
+      <w:r>
+        <w:rPr>
+          <w:rFonts w:ascii="Segoe UI Emoji" w:hAnsi="Segoe UI Emoji" w:cs="Segoe UI Emoji"/>
+          <w:b/>
+          <w:bCs/>
+          <w:sz w:val="16"/>
+          <w:szCs w:val="16"/>
+        </w:rPr>
+        <w:t>Persistencia de sesiones en JSON</w:t>
+      </w:r>
+    </w:p>
+    <w:p>
+      <w:pPr>
+        <w:numPr>
+          <w:ilvl w:val="0"/>
+          <w:numId w:val="9"/>
+        </w:numPr>
+        <w:spacing w:after="0"/>
+        <w:rPr>
+          <w:rFonts w:ascii="Segoe UI Emoji" w:hAnsi="Segoe UI Emoji" w:cs="Segoe UI Emoji"/>
+          <w:sz w:val="16"/>
+          <w:szCs w:val="16"/>
+        </w:rPr>
+      </w:pPr>
+      <w:r>
+        <w:rPr>
+          <w:rFonts w:ascii="Segoe UI Emoji" w:hAnsi="Segoe UI Emoji" w:cs="Segoe UI Emoji"/>
+          <w:sz w:val="16"/>
+          <w:szCs w:val="16"/>
+        </w:rPr>
+        <w:t xml:space="preserve">Modificación de sessions.py para guardar y cargar sesiones en </w:t>
+      </w:r>
+      <w:proofErr w:type="spellStart"/>
+      <w:proofErr w:type="gramStart"/>
+      <w:r>
+        <w:rPr>
+          <w:rFonts w:ascii="Segoe UI Emoji" w:hAnsi="Segoe UI Emoji" w:cs="Segoe UI Emoji"/>
+          <w:sz w:val="16"/>
+          <w:szCs w:val="16"/>
+        </w:rPr>
+        <w:t>sessions.json</w:t>
+      </w:r>
+      <w:proofErr w:type="spellEnd"/>
+      <w:proofErr w:type="gramEnd"/>
+      <w:r>
+        <w:rPr>
+          <w:rFonts w:ascii="Segoe UI Emoji" w:hAnsi="Segoe UI Emoji" w:cs="Segoe UI Emoji"/>
+          <w:sz w:val="16"/>
+          <w:szCs w:val="16"/>
+        </w:rPr>
+        <w:t>.</w:t>
+      </w:r>
+    </w:p>
+    <w:p>
+      <w:pPr>
+        <w:numPr>
+          <w:ilvl w:val="0"/>
+          <w:numId w:val="9"/>
+        </w:numPr>
+        <w:spacing w:after="0"/>
+        <w:rPr>
+          <w:rFonts w:ascii="Segoe UI Emoji" w:hAnsi="Segoe UI Emoji" w:cs="Segoe UI Emoji"/>
+          <w:sz w:val="16"/>
+          <w:szCs w:val="16"/>
+        </w:rPr>
+      </w:pPr>
+      <w:r>
+        <w:rPr>
+          <w:rFonts w:ascii="Segoe UI Emoji" w:hAnsi="Segoe UI Emoji" w:cs="Segoe UI Emoji"/>
+          <w:sz w:val="16"/>
+          <w:szCs w:val="16"/>
+        </w:rPr>
+        <w:t>Sesiones sobreviven a reinicios del servidor.</w:t>
+      </w:r>
+    </w:p>
+    <w:p>
+      <w:pPr>
+        <w:spacing w:after="0"/>
+        <w:rPr>
+          <w:rFonts w:ascii="Segoe UI Emoji" w:hAnsi="Segoe UI Emoji" w:cs="Segoe UI Emoji"/>
+          <w:sz w:val="16"/>
+          <w:szCs w:val="16"/>
+        </w:rPr>
+      </w:pPr>
+      <w:r>
+        <w:rPr>
+          <w:rFonts w:ascii="Segoe UI Emoji" w:hAnsi="Segoe UI Emoji" w:cs="Segoe UI Emoji"/>
+          <w:sz w:val="16"/>
+          <w:szCs w:val="16"/>
+        </w:rPr>
+        <w:t>🚀 Fase 3 – Prácticas avanzadas (en curso)</w:t>
+      </w:r>
+    </w:p>
+    <w:p>
+      <w:pPr>
+        <w:spacing w:after="0"/>
+        <w:rPr>
+          <w:rFonts w:ascii="Segoe UI Emoji" w:hAnsi="Segoe UI Emoji" w:cs="Segoe UI Emoji"/>
+          <w:sz w:val="16"/>
+          <w:szCs w:val="16"/>
+        </w:rPr>
+      </w:pPr>
+      <w:r>
+        <w:rPr>
+          <w:rFonts w:ascii="Segoe UI Emoji" w:hAnsi="Segoe UI Emoji" w:cs="Segoe UI Emoji"/>
+          <w:sz w:val="16"/>
+          <w:szCs w:val="16"/>
+        </w:rPr>
+        <w:t>✅ Avances logrados</w:t>
+      </w:r>
+    </w:p>
+    <w:p>
+      <w:pPr>
+        <w:numPr>
+          <w:ilvl w:val="0"/>
+          <w:numId w:val="10"/>
+        </w:numPr>
+        <w:spacing w:after="0"/>
+        <w:rPr>
+          <w:rFonts w:ascii="Segoe UI Emoji" w:hAnsi="Segoe UI Emoji" w:cs="Segoe UI Emoji"/>
+          <w:sz w:val="16"/>
+          <w:szCs w:val="16"/>
+        </w:rPr>
+      </w:pPr>
+      <w:r>
+        <w:rPr>
+          <w:rFonts w:ascii="Segoe UI Emoji" w:hAnsi="Segoe UI Emoji" w:cs="Segoe UI Emoji"/>
+          <w:b/>
+          <w:bCs/>
+          <w:sz w:val="16"/>
+          <w:szCs w:val="16"/>
+        </w:rPr>
+        <w:t>Entorno listo</w:t>
+      </w:r>
+      <w:r>
+        <w:rPr>
+          <w:rFonts w:ascii="Segoe UI Emoji" w:hAnsi="Segoe UI Emoji" w:cs="Segoe UI Emoji"/>
+          <w:sz w:val="16"/>
+          <w:szCs w:val="16"/>
+        </w:rPr>
+        <w:t>: Kali Linux en VirtualBox con carpeta compartida (</w:t>
+      </w:r>
+      <w:proofErr w:type="spellStart"/>
+      <w:r>
+        <w:rPr>
+          <w:rFonts w:ascii="Segoe UI Emoji" w:hAnsi="Segoe UI Emoji" w:cs="Segoe UI Emoji"/>
+          <w:sz w:val="16"/>
+          <w:szCs w:val="16"/>
+        </w:rPr>
+        <w:t>sf_LABORATORIO</w:t>
+      </w:r>
+      <w:proofErr w:type="spellEnd"/>
+      <w:r>
+        <w:rPr>
+          <w:rFonts w:ascii="Segoe UI Emoji" w:hAnsi="Segoe UI Emoji" w:cs="Segoe UI Emoji"/>
+          <w:sz w:val="16"/>
+          <w:szCs w:val="16"/>
+        </w:rPr>
+        <w:t>).</w:t>
+      </w:r>
+    </w:p>
+    <w:p>
+      <w:pPr>
+        <w:numPr>
+          <w:ilvl w:val="0"/>
+          <w:numId w:val="10"/>
+        </w:numPr>
+        <w:spacing w:after="0"/>
+        <w:rPr>
+          <w:rFonts w:ascii="Segoe UI Emoji" w:hAnsi="Segoe UI Emoji" w:cs="Segoe UI Emoji"/>
+          <w:sz w:val="16"/>
+          <w:szCs w:val="16"/>
+        </w:rPr>
+      </w:pPr>
+      <w:r>
+        <w:rPr>
+          <w:rFonts w:ascii="Segoe UI Emoji" w:hAnsi="Segoe UI Emoji" w:cs="Segoe UI Emoji"/>
+          <w:b/>
+          <w:bCs/>
+          <w:sz w:val="16"/>
+          <w:szCs w:val="16"/>
+        </w:rPr>
+        <w:t>Servidor vulnerable levantado</w:t>
+      </w:r>
+      <w:r>
+        <w:rPr>
+          <w:rFonts w:ascii="Segoe UI Emoji" w:hAnsi="Segoe UI Emoji" w:cs="Segoe UI Emoji"/>
+          <w:sz w:val="16"/>
+          <w:szCs w:val="16"/>
+        </w:rPr>
+        <w:t xml:space="preserve"> con python3 server_https.py.</w:t>
+      </w:r>
+    </w:p>
+    <w:p>
+      <w:pPr>
+        <w:numPr>
+          <w:ilvl w:val="0"/>
+          <w:numId w:val="10"/>
+        </w:numPr>
+        <w:spacing w:after="0"/>
+        <w:rPr>
+          <w:rFonts w:ascii="Segoe UI Emoji" w:hAnsi="Segoe UI Emoji" w:cs="Segoe UI Emoji"/>
+          <w:sz w:val="16"/>
+          <w:szCs w:val="16"/>
+        </w:rPr>
+      </w:pPr>
+      <w:proofErr w:type="spellStart"/>
+      <w:r>
+        <w:rPr>
+          <w:rFonts w:ascii="Segoe UI Emoji" w:hAnsi="Segoe UI Emoji" w:cs="Segoe UI Emoji"/>
+          <w:b/>
+          <w:bCs/>
+          <w:sz w:val="16"/>
+          <w:szCs w:val="16"/>
+        </w:rPr>
+        <w:t>Burp</w:t>
+      </w:r>
+      <w:proofErr w:type="spellEnd"/>
+      <w:r>
+        <w:rPr>
+          <w:rFonts w:ascii="Segoe UI Emoji" w:hAnsi="Segoe UI Emoji" w:cs="Segoe UI Emoji"/>
+          <w:b/>
+          <w:bCs/>
+          <w:sz w:val="16"/>
+          <w:szCs w:val="16"/>
+        </w:rPr>
+        <w:t xml:space="preserve"> Suite</w:t>
+      </w:r>
+      <w:r>
+        <w:rPr>
+          <w:rFonts w:ascii="Segoe UI Emoji" w:hAnsi="Segoe UI Emoji" w:cs="Segoe UI Emoji"/>
+          <w:sz w:val="16"/>
+          <w:szCs w:val="16"/>
+        </w:rPr>
+        <w:t xml:space="preserve">: interceptando correctamente, uso de Proxy y </w:t>
+      </w:r>
+      <w:proofErr w:type="spellStart"/>
+      <w:r>
+        <w:rPr>
+          <w:rFonts w:ascii="Segoe UI Emoji" w:hAnsi="Segoe UI Emoji" w:cs="Segoe UI Emoji"/>
+          <w:sz w:val="16"/>
+          <w:szCs w:val="16"/>
+        </w:rPr>
+        <w:t>Repeater</w:t>
+      </w:r>
+      <w:proofErr w:type="spellEnd"/>
+      <w:r>
+        <w:rPr>
+          <w:rFonts w:ascii="Segoe UI Emoji" w:hAnsi="Segoe UI Emoji" w:cs="Segoe UI Emoji"/>
+          <w:sz w:val="16"/>
+          <w:szCs w:val="16"/>
+        </w:rPr>
+        <w:t>.</w:t>
+      </w:r>
+    </w:p>
+    <w:p>
+      <w:pPr>
+        <w:numPr>
+          <w:ilvl w:val="0"/>
+          <w:numId w:val="10"/>
+        </w:numPr>
+        <w:spacing w:after="0"/>
+        <w:rPr>
+          <w:rFonts w:ascii="Segoe UI Emoji" w:hAnsi="Segoe UI Emoji" w:cs="Segoe UI Emoji"/>
+          <w:sz w:val="16"/>
+          <w:szCs w:val="16"/>
+        </w:rPr>
+      </w:pPr>
+      <w:r>
+        <w:rPr>
+          <w:rFonts w:ascii="Segoe UI Emoji" w:hAnsi="Segoe UI Emoji" w:cs="Segoe UI Emoji"/>
+          <w:b/>
+          <w:bCs/>
+          <w:sz w:val="16"/>
+          <w:szCs w:val="16"/>
+        </w:rPr>
+        <w:t>XSS reflejado confirmado</w:t>
+      </w:r>
+      <w:r>
+        <w:rPr>
+          <w:rFonts w:ascii="Segoe UI Emoji" w:hAnsi="Segoe UI Emoji" w:cs="Segoe UI Emoji"/>
+          <w:sz w:val="16"/>
+          <w:szCs w:val="16"/>
+        </w:rPr>
+        <w:t xml:space="preserve"> con múltiples vectores:</w:t>
+      </w:r>
+    </w:p>
+    <w:p>
+      <w:pPr>
+        <w:numPr>
+          <w:ilvl w:val="0"/>
+          <w:numId w:val="11"/>
+        </w:numPr>
+        <w:spacing w:after="0"/>
+        <w:rPr>
+          <w:rFonts w:ascii="Segoe UI Emoji" w:hAnsi="Segoe UI Emoji" w:cs="Segoe UI Emoji"/>
+          <w:sz w:val="16"/>
+          <w:szCs w:val="16"/>
+        </w:rPr>
+      </w:pPr>
+      <w:r>
+        <w:rPr>
+          <w:rFonts w:ascii="Segoe UI Emoji" w:hAnsi="Segoe UI Emoji" w:cs="Segoe UI Emoji"/>
+          <w:sz w:val="16"/>
+          <w:szCs w:val="16"/>
+        </w:rPr>
+        <w:pict w14:anchorId="677C1C48"/>
+      </w:r>
+    </w:p>
+    <w:p>
+      <w:pPr>
+        <w:numPr>
+          <w:ilvl w:val="0"/>
+          <w:numId w:val="11"/>
+        </w:numPr>
+        <w:spacing w:after="0"/>
+        <w:rPr>
+          <w:rFonts w:ascii="Segoe UI Emoji" w:hAnsi="Segoe UI Emoji" w:cs="Segoe UI Emoji"/>
+          <w:sz w:val="16"/>
+          <w:szCs w:val="16"/>
+        </w:rPr>
+      </w:pPr>
+      <w:r>
+        <w:rPr>
+          <w:rFonts w:ascii="Segoe UI Emoji" w:hAnsi="Segoe UI Emoji" w:cs="Segoe UI Emoji"/>
+          <w:sz w:val="16"/>
+          <w:szCs w:val="16"/>
+        </w:rPr>
+        <w:pict w14:anchorId="1F55E7D3"/>
+      </w:r>
+    </w:p>
+    <w:p>
+      <w:pPr>
+        <w:numPr>
+          <w:ilvl w:val="0"/>
+          <w:numId w:val="11"/>
+        </w:numPr>
+        <w:spacing w:after="0"/>
+        <w:rPr>
+          <w:rFonts w:ascii="Segoe UI Emoji" w:hAnsi="Segoe UI Emoji" w:cs="Segoe UI Emoji"/>
+          <w:sz w:val="16"/>
+          <w:szCs w:val="16"/>
+        </w:rPr>
+      </w:pPr>
+      <w:r>
+        <w:rPr>
+          <w:rFonts w:ascii="Segoe UI Emoji" w:hAnsi="Segoe UI Emoji" w:cs="Segoe UI Emoji"/>
+          <w:sz w:val="16"/>
+          <w:szCs w:val="16"/>
+        </w:rPr>
+        <w:t>"&gt;</w:t>
+      </w:r>
+      <w:r>
+        <w:rPr>
+          <w:rFonts w:ascii="Segoe UI Emoji" w:hAnsi="Segoe UI Emoji" w:cs="Segoe UI Emoji"/>
+          <w:sz w:val="16"/>
+          <w:szCs w:val="16"/>
+        </w:rPr>
+        <w:pict w14:anchorId="3DAB522F"/>
+      </w:r>
+    </w:p>
+    <w:p>
+      <w:pPr>
+        <w:spacing w:after="0"/>
+        <w:rPr>
+          <w:rFonts w:ascii="Segoe UI Emoji" w:hAnsi="Segoe UI Emoji" w:cs="Segoe UI Emoji"/>
+          <w:sz w:val="16"/>
+          <w:szCs w:val="16"/>
+        </w:rPr>
+      </w:pPr>
+      <w:r>
+        <w:rPr>
+          <w:rFonts w:ascii="Segoe UI Emoji" w:hAnsi="Segoe UI Emoji" w:cs="Segoe UI Emoji"/>
+          <w:sz w:val="16"/>
+          <w:szCs w:val="16"/>
+        </w:rPr>
+        <w:t>🔄 Pendientes</w:t>
+      </w:r>
+    </w:p>
+    <w:p>
+      <w:pPr>
+        <w:numPr>
+          <w:ilvl w:val="0"/>
+          <w:numId w:val="12"/>
+        </w:numPr>
+        <w:spacing w:after="0"/>
+        <w:rPr>
+          <w:rFonts w:ascii="Segoe UI Emoji" w:hAnsi="Segoe UI Emoji" w:cs="Segoe UI Emoji"/>
+          <w:sz w:val="16"/>
+          <w:szCs w:val="16"/>
+        </w:rPr>
+      </w:pPr>
+      <w:proofErr w:type="spellStart"/>
+      <w:r>
+        <w:rPr>
+          <w:rFonts w:ascii="Segoe UI Emoji" w:hAnsi="Segoe UI Emoji" w:cs="Segoe UI Emoji"/>
+          <w:b/>
+          <w:bCs/>
+          <w:sz w:val="16"/>
+          <w:szCs w:val="16"/>
+        </w:rPr>
+        <w:t>Payloads</w:t>
+      </w:r>
+      <w:proofErr w:type="spellEnd"/>
+      <w:r>
+        <w:rPr>
+          <w:rFonts w:ascii="Segoe UI Emoji" w:hAnsi="Segoe UI Emoji" w:cs="Segoe UI Emoji"/>
+          <w:b/>
+          <w:bCs/>
+          <w:sz w:val="16"/>
+          <w:szCs w:val="16"/>
+        </w:rPr>
+        <w:t xml:space="preserve"> adicionales en </w:t>
+      </w:r>
+      <w:proofErr w:type="spellStart"/>
+      <w:r>
+        <w:rPr>
+          <w:rFonts w:ascii="Segoe UI Emoji" w:hAnsi="Segoe UI Emoji" w:cs="Segoe UI Emoji"/>
+          <w:b/>
+          <w:bCs/>
+          <w:sz w:val="16"/>
+          <w:szCs w:val="16"/>
+        </w:rPr>
+        <w:t>Repeater</w:t>
+      </w:r>
+      <w:proofErr w:type="spellEnd"/>
+    </w:p>
+    <w:p>
+      <w:pPr>
+        <w:numPr>
+          <w:ilvl w:val="1"/>
+          <w:numId w:val="12"/>
+        </w:numPr>
+        <w:spacing w:after="0"/>
+        <w:rPr>
+          <w:rFonts w:ascii="Segoe UI Emoji" w:hAnsi="Segoe UI Emoji" w:cs="Segoe UI Emoji"/>
+          <w:sz w:val="16"/>
+          <w:szCs w:val="16"/>
+        </w:rPr>
+      </w:pPr>
+      <w:r>
+        <w:rPr>
+          <w:rFonts w:ascii="Segoe UI Emoji" w:hAnsi="Segoe UI Emoji" w:cs="Segoe UI Emoji"/>
+          <w:sz w:val="16"/>
+          <w:szCs w:val="16"/>
+        </w:rPr>
+        <mc:AlternateContent>
+          <mc:Choice Requires="wps">
+            <w:drawing>
+              <wp:inline distT="0" distB="0" distL="0" distR="0" wp14:anchorId="707CA851" wp14:editId="49C95B27">
+                <wp:extent cx="304800" cy="304800"/>
+                <wp:effectExtent l="0" t="0" r="0" b="0"/>
+                <wp:docPr id="1757379372" name="Rectángulo 2"/>
+                <wp:cNvGraphicFramePr>
+                  <a:graphicFrameLocks xmlns:a="http://schemas.openxmlformats.org/drawingml/2006/main" noChangeAspect="1"/>
+                </wp:cNvGraphicFramePr>
+                <a:graphic xmlns:a="http://schemas.openxmlformats.org/drawingml/2006/main">
+                  <a:graphicData uri="http://schemas.microsoft.com/office/word/2010/wordprocessingShape">
+                    <wps:wsp>
+                      <wps:cNvSpPr>
+                        <a:spLocks noChangeAspect="1" noChangeArrowheads="1"/>
+                      </wps:cNvSpPr>
+                      <wps:spPr bwMode="auto">
+                        <a:xfrm>
+                          <a:off x="0" y="0"/>
+                          <a:ext cx="304800" cy="304800"/>
+                        </a:xfrm>
+                        <a:prstGeom prst="rect">
+                          <a:avLst/>
+                        </a:prstGeom>
+                        <a:noFill/>
+                        <a:ln>
+                          <a:noFill/>
+                        </a:ln>
+                        <a:extLst>
+                          <a:ext uri="{909E8E84-426E-40DD-AFC4-6F175D3DCCD1}">
+                            <a14:hiddenFill xmlns:a14="http://schemas.microsoft.com/office/drawing/2010/main">
+                              <a:solidFill>
+                                <a:srgbClr val="FFFFFF"/>
+                              </a:solidFill>
+                            </a14:hiddenFill>
+                          </a:ext>
+                          <a:ext uri="{91240B29-F687-4F45-9708-019B960494DF}">
+                            <a14:hiddenLine xmlns:a14="http://schemas.microsoft.com/office/drawing/2010/main" w="9525">
+                              <a:solidFill>
+                                <a:srgbClr val="000000"/>
+                              </a:solidFill>
+                              <a:miter lim="800000"/>
+                              <a:headEnd/>
+                              <a:tailEnd/>
+                            </a14:hiddenLine>
+                          </a:ext>
+                        </a:extLst>
+                      </wps:spPr>
+                      <wps:bodyPr rot="0" vert="horz" wrap="square" lIns="91440" tIns="45720" rIns="91440" bIns="45720" anchor="t" anchorCtr="0" upright="1">
+                        <a:noAutofit/>
+                      </wps:bodyPr>
+                    </wps:wsp>
+                  </a:graphicData>
+                </a:graphic>
+              </wp:inline>
+            </w:drawing>
+          </mc:Choice>
+          <mc:Fallback>
+            <w:pict>
+              <v:rect w14:anchorId="5F8AF151" id="Rectángulo 2" o:spid="_x0000_s1026" style="width:24pt;height:24pt;visibility:visible;mso-wrap-style:square;mso-left-percent:-10001;mso-top-percent:-10001;mso-position-horizontal:absolute;mso-position-horizontal-relative:char;mso-position-vertical:absolute;mso-position-vertical-relative:line;mso-left-percent:-10001;mso-top-percent:-10001;v-text-anchor:top" o:gfxdata="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" filled="f" stroked="f">
+                <o:lock v:ext="edit" aspectratio="t"/>
+                <w10:anchorlock/>
+              </v:rect>
+            </w:pict>
+          </mc:Fallback>
+        </mc:AlternateContent>
+      </w:r>
+    </w:p>
+    <w:p>
+      <w:pPr>
+        <w:numPr>
+          <w:ilvl w:val="1"/>
+          <w:numId w:val="12"/>
+        </w:numPr>
+        <w:spacing w:after="0"/>
+        <w:rPr>
+          <w:rFonts w:ascii="Segoe UI Emoji" w:hAnsi="Segoe UI Emoji" w:cs="Segoe UI Emoji"/>
+          <w:sz w:val="16"/>
+          <w:szCs w:val="16"/>
+        </w:rPr>
+      </w:pPr>
+    </w:p>
+    <w:p>
+      <w:pPr>
+        <w:numPr>
+          <w:ilvl w:val="1"/>
+          <w:numId w:val="12"/>
+        </w:numPr>
+        <w:spacing w:after="0"/>
+        <w:rPr>
+          <w:rFonts w:ascii="Segoe UI Emoji" w:hAnsi="Segoe UI Emoji" w:cs="Segoe UI Emoji"/>
+          <w:sz w:val="16"/>
+          <w:szCs w:val="16"/>
+        </w:rPr>
+      </w:pPr>
+    </w:p>
+    <w:p>
+      <w:pPr>
+        <w:numPr>
+          <w:ilvl w:val="1"/>
+          <w:numId w:val="12"/>
+        </w:numPr>
+        <w:spacing w:after="0"/>
+        <w:rPr>
+          <w:rFonts w:ascii="Segoe UI Emoji" w:hAnsi="Segoe UI Emoji" w:cs="Segoe UI Emoji"/>
+          <w:sz w:val="16"/>
+          <w:szCs w:val="16"/>
+        </w:rPr>
+      </w:pPr>
+      <w:r>
+        <w:rPr>
+          <w:rFonts w:ascii="Segoe UI Emoji" w:hAnsi="Segoe UI Emoji" w:cs="Segoe UI Emoji"/>
+          <w:sz w:val="16"/>
+          <w:szCs w:val="16"/>
+        </w:rPr>
+        <w:t xml:space="preserve">Variantes con </w:t>
+      </w:r>
+      <w:proofErr w:type="spellStart"/>
+      <w:proofErr w:type="gramStart"/>
+      <w:r>
+        <w:rPr>
+          <w:rFonts w:ascii="Segoe UI Emoji" w:hAnsi="Segoe UI Emoji" w:cs="Segoe UI Emoji"/>
+          <w:sz w:val="16"/>
+          <w:szCs w:val="16"/>
+        </w:rPr>
+        <w:t>document.cookie</w:t>
+      </w:r>
+      <w:proofErr w:type="spellEnd"/>
+      <w:proofErr w:type="gramEnd"/>
+      <w:r>
+        <w:rPr>
+          <w:rFonts w:ascii="Segoe UI Emoji" w:hAnsi="Segoe UI Emoji" w:cs="Segoe UI Emoji"/>
+          <w:sz w:val="16"/>
+          <w:szCs w:val="16"/>
+        </w:rPr>
+        <w:t xml:space="preserve"> para simular robo de sesión.</w:t>
+      </w:r>
+    </w:p>
+    <w:p>
+      <w:pPr>
+        <w:numPr>
+          <w:ilvl w:val="0"/>
+          <w:numId w:val="12"/>
+        </w:numPr>
+        <w:spacing w:after="0"/>
+        <w:rPr>
+          <w:rFonts w:ascii="Segoe UI Emoji" w:hAnsi="Segoe UI Emoji" w:cs="Segoe UI Emoji"/>
+          <w:sz w:val="16"/>
+          <w:szCs w:val="16"/>
+        </w:rPr>
+      </w:pPr>
+      <w:proofErr w:type="spellStart"/>
+      <w:r>
+        <w:rPr>
+          <w:rFonts w:ascii="Segoe UI Emoji" w:hAnsi="Segoe UI Emoji" w:cs="Segoe UI Emoji"/>
+          <w:b/>
+          <w:bCs/>
+          <w:sz w:val="16"/>
+          <w:szCs w:val="16"/>
+        </w:rPr>
+        <w:t>Stored</w:t>
+      </w:r>
+      <w:proofErr w:type="spellEnd"/>
+      <w:r>
+        <w:rPr>
+          <w:rFonts w:ascii="Segoe UI Emoji" w:hAnsi="Segoe UI Emoji" w:cs="Segoe UI Emoji"/>
+          <w:b/>
+          <w:bCs/>
+          <w:sz w:val="16"/>
+          <w:szCs w:val="16"/>
+        </w:rPr>
+        <w:t xml:space="preserve"> XSS (persistente)</w:t>
+      </w:r>
+    </w:p>
+    <w:p>
+      <w:pPr>
+        <w:numPr>
+          <w:ilvl w:val="1"/>
+          <w:numId w:val="12"/>
+        </w:numPr>
+        <w:spacing w:after="0"/>
+        <w:rPr>
+          <w:rFonts w:ascii="Segoe UI Emoji" w:hAnsi="Segoe UI Emoji" w:cs="Segoe UI Emoji"/>
+          <w:sz w:val="16"/>
+          <w:szCs w:val="16"/>
+        </w:rPr>
+      </w:pPr>
+      <w:r>
+        <w:rPr>
+          <w:rFonts w:ascii="Segoe UI Emoji" w:hAnsi="Segoe UI Emoji" w:cs="Segoe UI Emoji"/>
+          <w:sz w:val="16"/>
+          <w:szCs w:val="16"/>
+        </w:rPr>
+        <w:t>Crear formulario vulnerable (ej. comentarios).</w:t>
+      </w:r>
+    </w:p>
+    <w:p>
+      <w:pPr>
+        <w:numPr>
+          <w:ilvl w:val="1"/>
+          <w:numId w:val="12"/>
+        </w:numPr>
+        <w:spacing w:after="0"/>
+        <w:rPr>
+          <w:rFonts w:ascii="Segoe UI Emoji" w:hAnsi="Segoe UI Emoji" w:cs="Segoe UI Emoji"/>
+          <w:sz w:val="16"/>
+          <w:szCs w:val="16"/>
+        </w:rPr>
+      </w:pPr>
+      <w:r>
+        <w:rPr>
+          <w:rFonts w:ascii="Segoe UI Emoji" w:hAnsi="Segoe UI Emoji" w:cs="Segoe UI Emoji"/>
+          <w:sz w:val="16"/>
+          <w:szCs w:val="16"/>
+        </w:rPr>
+        <w:t xml:space="preserve">Inyectar </w:t>
+      </w:r>
+      <w:proofErr w:type="spellStart"/>
+      <w:r>
+        <w:rPr>
+          <w:rFonts w:ascii="Segoe UI Emoji" w:hAnsi="Segoe UI Emoji" w:cs="Segoe UI Emoji"/>
+          <w:sz w:val="16"/>
+          <w:szCs w:val="16"/>
+        </w:rPr>
+        <w:t>payload</w:t>
+      </w:r>
+      <w:proofErr w:type="spellEnd"/>
+      <w:r>
+        <w:rPr>
+          <w:rFonts w:ascii="Segoe UI Emoji" w:hAnsi="Segoe UI Emoji" w:cs="Segoe UI Emoji"/>
+          <w:sz w:val="16"/>
+          <w:szCs w:val="16"/>
+        </w:rPr>
+        <w:t xml:space="preserve"> que quede guardado en el servidor.</w:t>
+      </w:r>
+    </w:p>
+    <w:p>
+      <w:pPr>
+        <w:numPr>
+          <w:ilvl w:val="1"/>
+          <w:numId w:val="12"/>
+        </w:numPr>
+        <w:spacing w:after="0"/>
+        <w:rPr>
+          <w:rFonts w:ascii="Segoe UI Emoji" w:hAnsi="Segoe UI Emoji" w:cs="Segoe UI Emoji"/>
+          <w:sz w:val="16"/>
+          <w:szCs w:val="16"/>
+        </w:rPr>
+      </w:pPr>
+      <w:r>
+        <w:rPr>
+          <w:rFonts w:ascii="Segoe UI Emoji" w:hAnsi="Segoe UI Emoji" w:cs="Segoe UI Emoji"/>
+          <w:sz w:val="16"/>
+          <w:szCs w:val="16"/>
+        </w:rPr>
+        <w:t>Confirmar ejecución cada vez que se visita la página.</w:t>
+      </w:r>
+    </w:p>
+    <w:p>
+      <w:pPr>
+        <w:numPr>
+          <w:ilvl w:val="0"/>
+          <w:numId w:val="12"/>
+        </w:numPr>
+        <w:spacing w:after="0"/>
+        <w:rPr>
+          <w:rFonts w:ascii="Segoe UI Emoji" w:hAnsi="Segoe UI Emoji" w:cs="Segoe UI Emoji"/>
+          <w:sz w:val="16"/>
+          <w:szCs w:val="16"/>
+        </w:rPr>
+      </w:pPr>
+      <w:r>
+        <w:rPr>
+          <w:rFonts w:ascii="Segoe UI Emoji" w:hAnsi="Segoe UI Emoji" w:cs="Segoe UI Emoji"/>
+          <w:b/>
+          <w:bCs/>
+          <w:sz w:val="16"/>
+          <w:szCs w:val="16"/>
+        </w:rPr>
+        <w:t>OWASP ZAP</w:t>
+      </w:r>
+    </w:p>
+    <w:p>
+      <w:pPr>
+        <w:numPr>
+          <w:ilvl w:val="1"/>
+          <w:numId w:val="12"/>
+        </w:numPr>
+        <w:spacing w:after="0"/>
+        <w:rPr>
+          <w:rFonts w:ascii="Segoe UI Emoji" w:hAnsi="Segoe UI Emoji" w:cs="Segoe UI Emoji"/>
+          <w:sz w:val="16"/>
+          <w:szCs w:val="16"/>
+        </w:rPr>
+      </w:pPr>
+      <w:r>
+        <w:rPr>
+          <w:rFonts w:ascii="Segoe UI Emoji" w:hAnsi="Segoe UI Emoji" w:cs="Segoe UI Emoji"/>
+          <w:sz w:val="16"/>
+          <w:szCs w:val="16"/>
+        </w:rPr>
+        <w:t>Instalar y configurar.</w:t>
+      </w:r>
+    </w:p>
+    <w:p>
+      <w:pPr>
+        <w:numPr>
+          <w:ilvl w:val="1"/>
+          <w:numId w:val="12"/>
+        </w:numPr>
+        <w:spacing w:after="0"/>
+        <w:rPr>
+          <w:rFonts w:ascii="Segoe UI Emoji" w:hAnsi="Segoe UI Emoji" w:cs="Segoe UI Emoji"/>
+          <w:sz w:val="16"/>
+          <w:szCs w:val="16"/>
+        </w:rPr>
+      </w:pPr>
+      <w:r>
+        <w:rPr>
+          <w:rFonts w:ascii="Segoe UI Emoji" w:hAnsi="Segoe UI Emoji" w:cs="Segoe UI Emoji"/>
+          <w:sz w:val="16"/>
+          <w:szCs w:val="16"/>
+        </w:rPr>
+        <w:t>Escanear el servidor vulnerable.</w:t>
+      </w:r>
+    </w:p>
+    <w:p>
+      <w:pPr>
+        <w:numPr>
+          <w:ilvl w:val="1"/>
+          <w:numId w:val="12"/>
+        </w:numPr>
+        <w:spacing w:after="0"/>
+        <w:rPr>
+          <w:rFonts w:ascii="Segoe UI Emoji" w:hAnsi="Segoe UI Emoji" w:cs="Segoe UI Emoji"/>
+          <w:sz w:val="16"/>
+          <w:szCs w:val="16"/>
+        </w:rPr>
+      </w:pPr>
+      <w:r>
+        <w:rPr>
+          <w:rFonts w:ascii="Segoe UI Emoji" w:hAnsi="Segoe UI Emoji" w:cs="Segoe UI Emoji"/>
+          <w:sz w:val="16"/>
+          <w:szCs w:val="16"/>
+        </w:rPr>
+        <w:t>Comparar hallazgos automáticos con tus pruebas manuales.</w:t>
+      </w:r>
+    </w:p>
+    <w:p>
+      <w:pPr>
+        <w:numPr>
+          <w:ilvl w:val="0"/>
+          <w:numId w:val="12"/>
+        </w:numPr>
+        <w:spacing w:after="0"/>
+        <w:rPr>
+          <w:rFonts w:ascii="Segoe UI Emoji" w:hAnsi="Segoe UI Emoji" w:cs="Segoe UI Emoji"/>
+          <w:sz w:val="16"/>
+          <w:szCs w:val="16"/>
+        </w:rPr>
+      </w:pPr>
+      <w:proofErr w:type="spellStart"/>
+      <w:r>
+        <w:rPr>
+          <w:rFonts w:ascii="Segoe UI Emoji" w:hAnsi="Segoe UI Emoji" w:cs="Segoe UI Emoji"/>
+          <w:b/>
+          <w:bCs/>
+          <w:sz w:val="16"/>
+          <w:szCs w:val="16"/>
+        </w:rPr>
+        <w:t>Nmap</w:t>
+      </w:r>
+      <w:proofErr w:type="spellEnd"/>
+      <w:r>
+        <w:rPr>
+          <w:rFonts w:ascii="Segoe UI Emoji" w:hAnsi="Segoe UI Emoji" w:cs="Segoe UI Emoji"/>
+          <w:b/>
+          <w:bCs/>
+          <w:sz w:val="16"/>
+          <w:szCs w:val="16"/>
+        </w:rPr>
+        <w:t xml:space="preserve"> y Wireshark</w:t>
+      </w:r>
+    </w:p>
+    <w:p>
+      <w:pPr>
+        <w:numPr>
+          <w:ilvl w:val="0"/>
+          <w:numId w:val="13"/>
+        </w:numPr>
+        <w:spacing w:after="0"/>
+        <w:rPr>
+          <w:rFonts w:ascii="Segoe UI Emoji" w:hAnsi="Segoe UI Emoji" w:cs="Segoe UI Emoji"/>
+          <w:sz w:val="16"/>
+          <w:szCs w:val="16"/>
+        </w:rPr>
+      </w:pPr>
+      <w:r>
+        <w:rPr>
+          <w:rFonts w:ascii="Segoe UI Emoji" w:hAnsi="Segoe UI Emoji" w:cs="Segoe UI Emoji"/>
+          <w:sz w:val="16"/>
+          <w:szCs w:val="16"/>
+        </w:rPr>
+        <w:t xml:space="preserve">Escanear puertos y servicios con </w:t>
+      </w:r>
+      <w:proofErr w:type="spellStart"/>
+      <w:r>
+        <w:rPr>
+          <w:rFonts w:ascii="Segoe UI Emoji" w:hAnsi="Segoe UI Emoji" w:cs="Segoe UI Emoji"/>
+          <w:sz w:val="16"/>
+          <w:szCs w:val="16"/>
+        </w:rPr>
+        <w:t>Nmap</w:t>
+      </w:r>
+      <w:proofErr w:type="spellEnd"/>
+      <w:r>
+        <w:rPr>
+          <w:rFonts w:ascii="Segoe UI Emoji" w:hAnsi="Segoe UI Emoji" w:cs="Segoe UI Emoji"/>
+          <w:sz w:val="16"/>
+          <w:szCs w:val="16"/>
+        </w:rPr>
+        <w:t>.</w:t>
+      </w:r>
+    </w:p>
+    <w:p>
+      <w:pPr>
+        <w:numPr>
+          <w:ilvl w:val="0"/>
+          <w:numId w:val="13"/>
+        </w:numPr>
+        <w:spacing w:after="0"/>
+        <w:rPr>
+          <w:rFonts w:ascii="Segoe UI Emoji" w:hAnsi="Segoe UI Emoji" w:cs="Segoe UI Emoji"/>
+          <w:sz w:val="16"/>
+          <w:szCs w:val="16"/>
+        </w:rPr>
+      </w:pPr>
+      <w:r>
+        <w:rPr>
+          <w:rFonts w:ascii="Segoe UI Emoji" w:hAnsi="Segoe UI Emoji" w:cs="Segoe UI Emoji"/>
+          <w:sz w:val="16"/>
+          <w:szCs w:val="16"/>
+        </w:rPr>
+        <w:t>Capturar tráfico con Wireshark para ver cómo se refleja el XSS en la red.</w:t>
+      </w:r>
+    </w:p>
+    <w:p>
+      <w:pPr>
+        <w:spacing w:after="0"/>
+        <w:rPr>
+          <w:rFonts w:ascii="Segoe UI Emoji" w:hAnsi="Segoe UI Emoji" w:cs="Segoe UI Emoji"/>
+          <w:sz w:val="16"/>
+          <w:szCs w:val="16"/>
+        </w:rPr>
+      </w:pPr>
+      <w:r>
+        <w:rPr>
+          <w:rFonts w:ascii="Segoe UI Emoji" w:hAnsi="Segoe UI Emoji" w:cs="Segoe UI Emoji"/>
+          <w:sz w:val="16"/>
+          <w:szCs w:val="16"/>
+        </w:rPr>
+        <w:lastRenderedPageBreak/>
+        <w:t>📓 Diario de prácticas (entradas nuevas)</w:t>
+      </w:r>
+    </w:p>
+    <w:p>
+      <w:pPr>
+        <w:spacing w:after="0"/>
+        <w:rPr>
+          <w:rFonts w:ascii="Segoe UI Emoji" w:hAnsi="Segoe UI Emoji" w:cs="Segoe UI Emoji"/>
+          <w:sz w:val="16"/>
+          <w:szCs w:val="16"/>
+        </w:rPr>
+      </w:pPr>
+      <w:r>
+        <w:rPr>
+          <w:rFonts w:ascii="Segoe UI Emoji" w:hAnsi="Segoe UI Emoji" w:cs="Segoe UI Emoji"/>
+          <w:b/>
+          <w:bCs/>
+          <w:sz w:val="16"/>
+          <w:szCs w:val="16"/>
+        </w:rPr>
+        <w:t>Fecha: 23/02/2026</w:t>
+      </w:r>
+    </w:p>
+    <w:p>
+      <w:pPr>
+        <w:numPr>
+          <w:ilvl w:val="0"/>
+          <w:numId w:val="14"/>
+        </w:numPr>
+        <w:spacing w:after="0"/>
+        <w:rPr>
+          <w:rFonts w:ascii="Segoe UI Emoji" w:hAnsi="Segoe UI Emoji" w:cs="Segoe UI Emoji"/>
+          <w:sz w:val="16"/>
+          <w:szCs w:val="16"/>
+        </w:rPr>
+      </w:pPr>
+      <w:r>
+        <w:rPr>
+          <w:rFonts w:ascii="Segoe UI Emoji" w:hAnsi="Segoe UI Emoji" w:cs="Segoe UI Emoji"/>
+          <w:b/>
+          <w:bCs/>
+          <w:sz w:val="16"/>
+          <w:szCs w:val="16"/>
+        </w:rPr>
+        <w:t>Acción realizada</w:t>
+      </w:r>
+      <w:r>
+        <w:rPr>
+          <w:rFonts w:ascii="Segoe UI Emoji" w:hAnsi="Segoe UI Emoji" w:cs="Segoe UI Emoji"/>
+          <w:sz w:val="16"/>
+          <w:szCs w:val="16"/>
+        </w:rPr>
+        <w:t xml:space="preserve">: Probé múltiples </w:t>
+      </w:r>
+      <w:proofErr w:type="spellStart"/>
+      <w:r>
+        <w:rPr>
+          <w:rFonts w:ascii="Segoe UI Emoji" w:hAnsi="Segoe UI Emoji" w:cs="Segoe UI Emoji"/>
+          <w:sz w:val="16"/>
+          <w:szCs w:val="16"/>
+        </w:rPr>
+        <w:t>payloads</w:t>
+      </w:r>
+      <w:proofErr w:type="spellEnd"/>
+      <w:r>
+        <w:rPr>
+          <w:rFonts w:ascii="Segoe UI Emoji" w:hAnsi="Segoe UI Emoji" w:cs="Segoe UI Emoji"/>
+          <w:sz w:val="16"/>
+          <w:szCs w:val="16"/>
+        </w:rPr>
+        <w:t xml:space="preserve"> XSS en </w:t>
+      </w:r>
+      <w:proofErr w:type="spellStart"/>
+      <w:r>
+        <w:rPr>
+          <w:rFonts w:ascii="Segoe UI Emoji" w:hAnsi="Segoe UI Emoji" w:cs="Segoe UI Emoji"/>
+          <w:sz w:val="16"/>
+          <w:szCs w:val="16"/>
+        </w:rPr>
+        <w:t>Burp</w:t>
+      </w:r>
+      <w:proofErr w:type="spellEnd"/>
+      <w:r>
+        <w:rPr>
+          <w:rFonts w:ascii="Segoe UI Emoji" w:hAnsi="Segoe UI Emoji" w:cs="Segoe UI Emoji"/>
+          <w:sz w:val="16"/>
+          <w:szCs w:val="16"/>
+        </w:rPr>
+        <w:t xml:space="preserve"> </w:t>
+      </w:r>
+      <w:proofErr w:type="spellStart"/>
+      <w:r>
+        <w:rPr>
+          <w:rFonts w:ascii="Segoe UI Emoji" w:hAnsi="Segoe UI Emoji" w:cs="Segoe UI Emoji"/>
+          <w:sz w:val="16"/>
+          <w:szCs w:val="16"/>
+        </w:rPr>
+        <w:t>Repeater</w:t>
+      </w:r>
+      <w:proofErr w:type="spellEnd"/>
+      <w:r>
+        <w:rPr>
+          <w:rFonts w:ascii="Segoe UI Emoji" w:hAnsi="Segoe UI Emoji" w:cs="Segoe UI Emoji"/>
+          <w:sz w:val="16"/>
+          <w:szCs w:val="16"/>
+        </w:rPr>
+        <w:t>.</w:t>
+      </w:r>
+    </w:p>
+    <w:p>
+      <w:pPr>
+        <w:numPr>
+          <w:ilvl w:val="0"/>
+          <w:numId w:val="14"/>
+        </w:numPr>
+        <w:spacing w:after="0"/>
+        <w:rPr>
+          <w:rFonts w:ascii="Segoe UI Emoji" w:hAnsi="Segoe UI Emoji" w:cs="Segoe UI Emoji"/>
+          <w:sz w:val="16"/>
+          <w:szCs w:val="16"/>
+        </w:rPr>
+      </w:pPr>
+      <w:r>
+        <w:rPr>
+          <w:rFonts w:ascii="Segoe UI Emoji" w:hAnsi="Segoe UI Emoji" w:cs="Segoe UI Emoji"/>
+          <w:b/>
+          <w:bCs/>
+          <w:sz w:val="16"/>
+          <w:szCs w:val="16"/>
+        </w:rPr>
+        <w:t>Resultado</w:t>
+      </w:r>
+      <w:r>
+        <w:rPr>
+          <w:rFonts w:ascii="Segoe UI Emoji" w:hAnsi="Segoe UI Emoji" w:cs="Segoe UI Emoji"/>
+          <w:sz w:val="16"/>
+          <w:szCs w:val="16"/>
+        </w:rPr>
+        <w:t xml:space="preserve">: Funcionaron </w:t>
+      </w:r>
+      <w:r>
+        <w:rPr>
+          <w:rFonts w:ascii="Segoe UI Emoji" w:hAnsi="Segoe UI Emoji" w:cs="Segoe UI Emoji"/>
+          <w:sz w:val="16"/>
+          <w:szCs w:val="16"/>
+        </w:rPr>
+        <w:pict w14:anchorId="7952240F"/>
+      </w:r>
+      <w:r>
+        <w:rPr>
+          <w:rFonts w:ascii="Segoe UI Emoji" w:hAnsi="Segoe UI Emoji" w:cs="Segoe UI Emoji"/>
+          <w:sz w:val="16"/>
+          <w:szCs w:val="16"/>
+        </w:rPr>
+        <w:t>.</w:t>
+      </w:r>
+    </w:p>
+    <w:p>
+      <w:pPr>
+        <w:numPr>
+          <w:ilvl w:val="0"/>
+          <w:numId w:val="14"/>
+        </w:numPr>
+        <w:spacing w:after="0"/>
+        <w:rPr>
+          <w:rFonts w:ascii="Segoe UI Emoji" w:hAnsi="Segoe UI Emoji" w:cs="Segoe UI Emoji"/>
+          <w:sz w:val="16"/>
+          <w:szCs w:val="16"/>
+        </w:rPr>
+      </w:pPr>
+      <w:r>
+        <w:rPr>
+          <w:rFonts w:ascii="Segoe UI Emoji" w:hAnsi="Segoe UI Emoji" w:cs="Segoe UI Emoji"/>
+          <w:b/>
+          <w:bCs/>
+          <w:sz w:val="16"/>
+          <w:szCs w:val="16"/>
+        </w:rPr>
+        <w:t>Reflexión</w:t>
+      </w:r>
+      <w:r>
+        <w:rPr>
+          <w:rFonts w:ascii="Segoe UI Emoji" w:hAnsi="Segoe UI Emoji" w:cs="Segoe UI Emoji"/>
+          <w:sz w:val="16"/>
+          <w:szCs w:val="16"/>
+        </w:rPr>
+        <w:t xml:space="preserve">: Aprendí que el </w:t>
+      </w:r>
+      <w:proofErr w:type="spellStart"/>
+      <w:r>
+        <w:rPr>
+          <w:rFonts w:ascii="Segoe UI Emoji" w:hAnsi="Segoe UI Emoji" w:cs="Segoe UI Emoji"/>
+          <w:sz w:val="16"/>
+          <w:szCs w:val="16"/>
+        </w:rPr>
+        <w:t>endpoint</w:t>
+      </w:r>
+      <w:proofErr w:type="spellEnd"/>
+      <w:r>
+        <w:rPr>
+          <w:rFonts w:ascii="Segoe UI Emoji" w:hAnsi="Segoe UI Emoji" w:cs="Segoe UI Emoji"/>
+          <w:sz w:val="16"/>
+          <w:szCs w:val="16"/>
+        </w:rPr>
+        <w:t xml:space="preserve"> refleja HTML sin sanitización, lo que permite distintos vectores de XSS. Documentar cada variante me ayuda a entender cómo los navegadores interpretan el código inyectado.</w:t>
+      </w:r>
+    </w:p>
+    <w:p>
+      <w:pPr>
+        <w:spacing w:after="0"/>
+        <w:rPr>
+          <w:rFonts w:ascii="Segoe UI Emoji" w:hAnsi="Segoe UI Emoji"/>
+          <w:sz w:val="16"/>
+          <w:szCs w:val="16"/>
+        </w:rPr>
+      </w:pPr>
+    </w:p>
+    <w:p>
+      <w:pPr>
+        <w:spacing w:after="0"/>
+        <w:rPr>
+          <w:b/>
+          <w:bCs/>
+          <w:u w:val="single"/>
+        </w:rPr>
+      </w:pPr>
     </w:p>
     <w:p/>
     <w:sectPr>
@@ -190,6 +2075,1947 @@
     </w:sectPr>
   </w:body>
 </w:document>
+</file>
+
+<file path=word/numbering.xml><?xml version="1.0" encoding="utf-8"?>
+<w:numbering xmlns:wpc="http://schemas.microsoft.com/office/word/2010/wordprocessingCanvas" xmlns:cx="http://schemas.microsoft.com/office/drawing/2014/chartex" xmlns:cx1="http://schemas.microsoft.com/office/drawing/2015/9/8/chartex" xmlns:cx2="http://schemas.microsoft.com/office/drawing/2015/10/21/chartex" xmlns:cx3="http://schemas.microsoft.com/office/drawing/2016/5/9/chartex" xmlns:cx4="http://schemas.microsoft.com/office/drawing/2016/5/10/chartex" xmlns:cx5="http://schemas.microsoft.com/office/drawing/2016/5/11/chartex" xmlns:cx6="http://schemas.microsoft.com/office/drawing/2016/5/12/chartex" xmlns:cx7="http://schemas.microsoft.com/office/drawing/2016/5/13/chartex" xmlns:cx8="http://schemas.microsoft.com/office/drawing/2016/5/14/chartex" xmlns:mc="http://schemas.openxmlformats.org/markup-compatibility/2006" xmlns:aink="http://schemas.microsoft.com/office/drawing/2016/ink" xmlns:am3d="http://schemas.microsoft.com/office/drawing/2017/model3d" xmlns:o="urn:schemas-microsoft-com:office:office" xmlns:oel="http://schemas.microsoft.com/office/2019/extlst" xmlns:r="http://schemas.openxmlformats.org/officeDocument/2006/relationships" xmlns:m="http://schemas.openxmlformats.org/officeDocument/2006/math" xmlns:v="urn:schemas-microsoft-com:vml" xmlns:wp14="http://schemas.microsoft.com/office/word/2010/wordprocessingDrawing" xmlns:wp="http://schemas.openxmlformats.org/drawingml/2006/wordprocessingDrawing" xmlns:w10="urn:schemas-microsoft-com:office:word" xmlns:w="http://schemas.openxmlformats.org/wordprocessingml/2006/main" xmlns:w14="http://schemas.microsoft.com/office/word/2010/wordml" xmlns:w15="http://schemas.microsoft.com/office/word/2012/wordml" xmlns:w16cex="http://schemas.microsoft.com/office/word/2018/wordml/cex" xmlns:w16cid="http://schemas.microsoft.com/office/word/2016/wordml/cid" xmlns:w16="http://schemas.microsoft.com/office/word/2018/wordml" xmlns:w16du="http://schemas.microsoft.com/office/word/2023/wordml/word16du" xmlns:w16sdtdh="http://schemas.microsoft.com/office/word/2020/wordml/sdtdatahash" xmlns:w16sdtfl="http://schemas.microsoft.com/office/word/2024/wordml/sdtformatlock" xmlns:w16se="http://schemas.microsoft.com/office/word/2015/wordml/symex" xmlns:wpg="http://schemas.microsoft.com/office/word/2010/wordprocessingGroup" xmlns:wpi="http://schemas.microsoft.com/office/word/2010/wordprocessingInk" xmlns:wne="http://schemas.microsoft.com/office/word/2006/wordml" xmlns:wps="http://schemas.microsoft.com/office/word/2010/wordprocessingShape" mc:Ignorable="w14 w15 w16se w16cid w16 w16cex w16sdtdh w16sdtfl w16du wp14">
+  <w:abstractNum w:abstractNumId="0" w15:restartNumberingAfterBreak="0">
+    <w:nsid w:val="02EF2B11"/>
+    <w:multiLevelType w:val="multilevel"/>
+    <w:tmpl w:val="B2E80FCA"/>
+    <w:lvl w:ilvl="0">
+      <w:start w:val="1"/>
+      <w:numFmt w:val="decimal"/>
+      <w:lvlText w:val="%1."/>
+      <w:lvlJc w:val="left"/>
+      <w:pPr>
+        <w:tabs>
+          <w:tab w:val="num" w:pos="720"/>
+        </w:tabs>
+        <w:ind w:left="720" w:hanging="360"/>
+      </w:pPr>
+    </w:lvl>
+    <w:lvl w:ilvl="1">
+      <w:start w:val="1"/>
+      <w:numFmt w:val="bullet"/>
+      <w:lvlText w:val="o"/>
+      <w:lvlJc w:val="left"/>
+      <w:pPr>
+        <w:tabs>
+          <w:tab w:val="num" w:pos="1440"/>
+        </w:tabs>
+        <w:ind w:left="1440" w:hanging="360"/>
+      </w:pPr>
+      <w:rPr>
+        <w:rFonts w:ascii="Courier New" w:hAnsi="Courier New" w:hint="default"/>
+        <w:sz w:val="20"/>
+      </w:rPr>
+    </w:lvl>
+    <w:lvl w:ilvl="2" w:tentative="1">
+      <w:start w:val="1"/>
+      <w:numFmt w:val="decimal"/>
+      <w:lvlText w:val="%3."/>
+      <w:lvlJc w:val="left"/>
+      <w:pPr>
+        <w:tabs>
+          <w:tab w:val="num" w:pos="2160"/>
+        </w:tabs>
+        <w:ind w:left="2160" w:hanging="360"/>
+      </w:pPr>
+    </w:lvl>
+    <w:lvl w:ilvl="3" w:tentative="1">
+      <w:start w:val="1"/>
+      <w:numFmt w:val="decimal"/>
+      <w:lvlText w:val="%4."/>
+      <w:lvlJc w:val="left"/>
+      <w:pPr>
+        <w:tabs>
+          <w:tab w:val="num" w:pos="2880"/>
+        </w:tabs>
+        <w:ind w:left="2880" w:hanging="360"/>
+      </w:pPr>
+    </w:lvl>
+    <w:lvl w:ilvl="4" w:tentative="1">
+      <w:start w:val="1"/>
+      <w:numFmt w:val="decimal"/>
+      <w:lvlText w:val="%5."/>
+      <w:lvlJc w:val="left"/>
+      <w:pPr>
+        <w:tabs>
+          <w:tab w:val="num" w:pos="3600"/>
+        </w:tabs>
+        <w:ind w:left="3600" w:hanging="360"/>
+      </w:pPr>
+    </w:lvl>
+    <w:lvl w:ilvl="5" w:tentative="1">
+      <w:start w:val="1"/>
+      <w:numFmt w:val="decimal"/>
+      <w:lvlText w:val="%6."/>
+      <w:lvlJc w:val="left"/>
+      <w:pPr>
+        <w:tabs>
+          <w:tab w:val="num" w:pos="4320"/>
+        </w:tabs>
+        <w:ind w:left="4320" w:hanging="360"/>
+      </w:pPr>
+    </w:lvl>
+    <w:lvl w:ilvl="6" w:tentative="1">
+      <w:start w:val="1"/>
+      <w:numFmt w:val="decimal"/>
+      <w:lvlText w:val="%7."/>
+      <w:lvlJc w:val="left"/>
+      <w:pPr>
+        <w:tabs>
+          <w:tab w:val="num" w:pos="5040"/>
+        </w:tabs>
+        <w:ind w:left="5040" w:hanging="360"/>
+      </w:pPr>
+    </w:lvl>
+    <w:lvl w:ilvl="7" w:tentative="1">
+      <w:start w:val="1"/>
+      <w:numFmt w:val="decimal"/>
+      <w:lvlText w:val="%8."/>
+      <w:lvlJc w:val="left"/>
+      <w:pPr>
+        <w:tabs>
+          <w:tab w:val="num" w:pos="5760"/>
+        </w:tabs>
+        <w:ind w:left="5760" w:hanging="360"/>
+      </w:pPr>
+    </w:lvl>
+    <w:lvl w:ilvl="8" w:tentative="1">
+      <w:start w:val="1"/>
+      <w:numFmt w:val="decimal"/>
+      <w:lvlText w:val="%9."/>
+      <w:lvlJc w:val="left"/>
+      <w:pPr>
+        <w:tabs>
+          <w:tab w:val="num" w:pos="6480"/>
+        </w:tabs>
+        <w:ind w:left="6480" w:hanging="360"/>
+      </w:pPr>
+    </w:lvl>
+  </w:abstractNum>
+  <w:abstractNum w:abstractNumId="1" w15:restartNumberingAfterBreak="0">
+    <w:nsid w:val="0F281E3F"/>
+    <w:multiLevelType w:val="multilevel"/>
+    <w:tmpl w:val="F852FDB0"/>
+    <w:lvl w:ilvl="0">
+      <w:start w:val="1"/>
+      <w:numFmt w:val="decimal"/>
+      <w:lvlText w:val="%1."/>
+      <w:lvlJc w:val="left"/>
+      <w:pPr>
+        <w:tabs>
+          <w:tab w:val="num" w:pos="720"/>
+        </w:tabs>
+        <w:ind w:left="720" w:hanging="360"/>
+      </w:pPr>
+    </w:lvl>
+    <w:lvl w:ilvl="1">
+      <w:start w:val="1"/>
+      <w:numFmt w:val="bullet"/>
+      <w:lvlText w:val="o"/>
+      <w:lvlJc w:val="left"/>
+      <w:pPr>
+        <w:tabs>
+          <w:tab w:val="num" w:pos="1440"/>
+        </w:tabs>
+        <w:ind w:left="1440" w:hanging="360"/>
+      </w:pPr>
+      <w:rPr>
+        <w:rFonts w:ascii="Courier New" w:hAnsi="Courier New" w:hint="default"/>
+        <w:sz w:val="20"/>
+      </w:rPr>
+    </w:lvl>
+    <w:lvl w:ilvl="2" w:tentative="1">
+      <w:start w:val="1"/>
+      <w:numFmt w:val="decimal"/>
+      <w:lvlText w:val="%3."/>
+      <w:lvlJc w:val="left"/>
+      <w:pPr>
+        <w:tabs>
+          <w:tab w:val="num" w:pos="2160"/>
+        </w:tabs>
+        <w:ind w:left="2160" w:hanging="360"/>
+      </w:pPr>
+    </w:lvl>
+    <w:lvl w:ilvl="3" w:tentative="1">
+      <w:start w:val="1"/>
+      <w:numFmt w:val="decimal"/>
+      <w:lvlText w:val="%4."/>
+      <w:lvlJc w:val="left"/>
+      <w:pPr>
+        <w:tabs>
+          <w:tab w:val="num" w:pos="2880"/>
+        </w:tabs>
+        <w:ind w:left="2880" w:hanging="360"/>
+      </w:pPr>
+    </w:lvl>
+    <w:lvl w:ilvl="4" w:tentative="1">
+      <w:start w:val="1"/>
+      <w:numFmt w:val="decimal"/>
+      <w:lvlText w:val="%5."/>
+      <w:lvlJc w:val="left"/>
+      <w:pPr>
+        <w:tabs>
+          <w:tab w:val="num" w:pos="3600"/>
+        </w:tabs>
+        <w:ind w:left="3600" w:hanging="360"/>
+      </w:pPr>
+    </w:lvl>
+    <w:lvl w:ilvl="5" w:tentative="1">
+      <w:start w:val="1"/>
+      <w:numFmt w:val="decimal"/>
+      <w:lvlText w:val="%6."/>
+      <w:lvlJc w:val="left"/>
+      <w:pPr>
+        <w:tabs>
+          <w:tab w:val="num" w:pos="4320"/>
+        </w:tabs>
+        <w:ind w:left="4320" w:hanging="360"/>
+      </w:pPr>
+    </w:lvl>
+    <w:lvl w:ilvl="6" w:tentative="1">
+      <w:start w:val="1"/>
+      <w:numFmt w:val="decimal"/>
+      <w:lvlText w:val="%7."/>
+      <w:lvlJc w:val="left"/>
+      <w:pPr>
+        <w:tabs>
+          <w:tab w:val="num" w:pos="5040"/>
+        </w:tabs>
+        <w:ind w:left="5040" w:hanging="360"/>
+      </w:pPr>
+    </w:lvl>
+    <w:lvl w:ilvl="7" w:tentative="1">
+      <w:start w:val="1"/>
+      <w:numFmt w:val="decimal"/>
+      <w:lvlText w:val="%8."/>
+      <w:lvlJc w:val="left"/>
+      <w:pPr>
+        <w:tabs>
+          <w:tab w:val="num" w:pos="5760"/>
+        </w:tabs>
+        <w:ind w:left="5760" w:hanging="360"/>
+      </w:pPr>
+    </w:lvl>
+    <w:lvl w:ilvl="8" w:tentative="1">
+      <w:start w:val="1"/>
+      <w:numFmt w:val="decimal"/>
+      <w:lvlText w:val="%9."/>
+      <w:lvlJc w:val="left"/>
+      <w:pPr>
+        <w:tabs>
+          <w:tab w:val="num" w:pos="6480"/>
+        </w:tabs>
+        <w:ind w:left="6480" w:hanging="360"/>
+      </w:pPr>
+    </w:lvl>
+  </w:abstractNum>
+  <w:abstractNum w:abstractNumId="2" w15:restartNumberingAfterBreak="0">
+    <w:nsid w:val="32716808"/>
+    <w:multiLevelType w:val="multilevel"/>
+    <w:tmpl w:val="7550EA3E"/>
+    <w:lvl w:ilvl="0">
+      <w:start w:val="1"/>
+      <w:numFmt w:val="bullet"/>
+      <w:lvlText w:val=""/>
+      <w:lvlJc w:val="left"/>
+      <w:pPr>
+        <w:tabs>
+          <w:tab w:val="num" w:pos="720"/>
+        </w:tabs>
+        <w:ind w:left="720" w:hanging="360"/>
+      </w:pPr>
+      <w:rPr>
+        <w:rFonts w:ascii="Symbol" w:hAnsi="Symbol" w:hint="default"/>
+        <w:sz w:val="20"/>
+      </w:rPr>
+    </w:lvl>
+    <w:lvl w:ilvl="1" w:tentative="1">
+      <w:start w:val="1"/>
+      <w:numFmt w:val="bullet"/>
+      <w:lvlText w:val="o"/>
+      <w:lvlJc w:val="left"/>
+      <w:pPr>
+        <w:tabs>
+          <w:tab w:val="num" w:pos="1440"/>
+        </w:tabs>
+        <w:ind w:left="1440" w:hanging="360"/>
+      </w:pPr>
+      <w:rPr>
+        <w:rFonts w:ascii="Courier New" w:hAnsi="Courier New" w:hint="default"/>
+        <w:sz w:val="20"/>
+      </w:rPr>
+    </w:lvl>
+    <w:lvl w:ilvl="2" w:tentative="1">
+      <w:start w:val="1"/>
+      <w:numFmt w:val="bullet"/>
+      <w:lvlText w:val=""/>
+      <w:lvlJc w:val="left"/>
+      <w:pPr>
+        <w:tabs>
+          <w:tab w:val="num" w:pos="2160"/>
+        </w:tabs>
+        <w:ind w:left="2160" w:hanging="360"/>
+      </w:pPr>
+      <w:rPr>
+        <w:rFonts w:ascii="Wingdings" w:hAnsi="Wingdings" w:hint="default"/>
+        <w:sz w:val="20"/>
+      </w:rPr>
+    </w:lvl>
+    <w:lvl w:ilvl="3" w:tentative="1">
+      <w:start w:val="1"/>
+      <w:numFmt w:val="bullet"/>
+      <w:lvlText w:val=""/>
+      <w:lvlJc w:val="left"/>
+      <w:pPr>
+        <w:tabs>
+          <w:tab w:val="num" w:pos="2880"/>
+        </w:tabs>
+        <w:ind w:left="2880" w:hanging="360"/>
+      </w:pPr>
+      <w:rPr>
+        <w:rFonts w:ascii="Wingdings" w:hAnsi="Wingdings" w:hint="default"/>
+        <w:sz w:val="20"/>
+      </w:rPr>
+    </w:lvl>
+    <w:lvl w:ilvl="4" w:tentative="1">
+      <w:start w:val="1"/>
+      <w:numFmt w:val="bullet"/>
+      <w:lvlText w:val=""/>
+      <w:lvlJc w:val="left"/>
+      <w:pPr>
+        <w:tabs>
+          <w:tab w:val="num" w:pos="3600"/>
+        </w:tabs>
+        <w:ind w:left="3600" w:hanging="360"/>
+      </w:pPr>
+      <w:rPr>
+        <w:rFonts w:ascii="Wingdings" w:hAnsi="Wingdings" w:hint="default"/>
+        <w:sz w:val="20"/>
+      </w:rPr>
+    </w:lvl>
+    <w:lvl w:ilvl="5" w:tentative="1">
+      <w:start w:val="1"/>
+      <w:numFmt w:val="bullet"/>
+      <w:lvlText w:val=""/>
+      <w:lvlJc w:val="left"/>
+      <w:pPr>
+        <w:tabs>
+          <w:tab w:val="num" w:pos="4320"/>
+        </w:tabs>
+        <w:ind w:left="4320" w:hanging="360"/>
+      </w:pPr>
+      <w:rPr>
+        <w:rFonts w:ascii="Wingdings" w:hAnsi="Wingdings" w:hint="default"/>
+        <w:sz w:val="20"/>
+      </w:rPr>
+    </w:lvl>
+    <w:lvl w:ilvl="6" w:tentative="1">
+      <w:start w:val="1"/>
+      <w:numFmt w:val="bullet"/>
+      <w:lvlText w:val=""/>
+      <w:lvlJc w:val="left"/>
+      <w:pPr>
+        <w:tabs>
+          <w:tab w:val="num" w:pos="5040"/>
+        </w:tabs>
+        <w:ind w:left="5040" w:hanging="360"/>
+      </w:pPr>
+      <w:rPr>
+        <w:rFonts w:ascii="Wingdings" w:hAnsi="Wingdings" w:hint="default"/>
+        <w:sz w:val="20"/>
+      </w:rPr>
+    </w:lvl>
+    <w:lvl w:ilvl="7" w:tentative="1">
+      <w:start w:val="1"/>
+      <w:numFmt w:val="bullet"/>
+      <w:lvlText w:val=""/>
+      <w:lvlJc w:val="left"/>
+      <w:pPr>
+        <w:tabs>
+          <w:tab w:val="num" w:pos="5760"/>
+        </w:tabs>
+        <w:ind w:left="5760" w:hanging="360"/>
+      </w:pPr>
+      <w:rPr>
+        <w:rFonts w:ascii="Wingdings" w:hAnsi="Wingdings" w:hint="default"/>
+        <w:sz w:val="20"/>
+      </w:rPr>
+    </w:lvl>
+    <w:lvl w:ilvl="8" w:tentative="1">
+      <w:start w:val="1"/>
+      <w:numFmt w:val="bullet"/>
+      <w:lvlText w:val=""/>
+      <w:lvlJc w:val="left"/>
+      <w:pPr>
+        <w:tabs>
+          <w:tab w:val="num" w:pos="6480"/>
+        </w:tabs>
+        <w:ind w:left="6480" w:hanging="360"/>
+      </w:pPr>
+      <w:rPr>
+        <w:rFonts w:ascii="Wingdings" w:hAnsi="Wingdings" w:hint="default"/>
+        <w:sz w:val="20"/>
+      </w:rPr>
+    </w:lvl>
+  </w:abstractNum>
+  <w:abstractNum w:abstractNumId="3" w15:restartNumberingAfterBreak="0">
+    <w:nsid w:val="38E02D23"/>
+    <w:multiLevelType w:val="multilevel"/>
+    <w:tmpl w:val="C96E109E"/>
+    <w:lvl w:ilvl="0">
+      <w:start w:val="1"/>
+      <w:numFmt w:val="decimal"/>
+      <w:lvlText w:val="%1."/>
+      <w:lvlJc w:val="left"/>
+      <w:pPr>
+        <w:tabs>
+          <w:tab w:val="num" w:pos="720"/>
+        </w:tabs>
+        <w:ind w:left="720" w:hanging="360"/>
+      </w:pPr>
+    </w:lvl>
+    <w:lvl w:ilvl="1">
+      <w:start w:val="1"/>
+      <w:numFmt w:val="bullet"/>
+      <w:lvlText w:val="o"/>
+      <w:lvlJc w:val="left"/>
+      <w:pPr>
+        <w:tabs>
+          <w:tab w:val="num" w:pos="1440"/>
+        </w:tabs>
+        <w:ind w:left="1440" w:hanging="360"/>
+      </w:pPr>
+      <w:rPr>
+        <w:rFonts w:ascii="Courier New" w:hAnsi="Courier New" w:hint="default"/>
+        <w:sz w:val="20"/>
+      </w:rPr>
+    </w:lvl>
+    <w:lvl w:ilvl="2" w:tentative="1">
+      <w:start w:val="1"/>
+      <w:numFmt w:val="decimal"/>
+      <w:lvlText w:val="%3."/>
+      <w:lvlJc w:val="left"/>
+      <w:pPr>
+        <w:tabs>
+          <w:tab w:val="num" w:pos="2160"/>
+        </w:tabs>
+        <w:ind w:left="2160" w:hanging="360"/>
+      </w:pPr>
+    </w:lvl>
+    <w:lvl w:ilvl="3" w:tentative="1">
+      <w:start w:val="1"/>
+      <w:numFmt w:val="decimal"/>
+      <w:lvlText w:val="%4."/>
+      <w:lvlJc w:val="left"/>
+      <w:pPr>
+        <w:tabs>
+          <w:tab w:val="num" w:pos="2880"/>
+        </w:tabs>
+        <w:ind w:left="2880" w:hanging="360"/>
+      </w:pPr>
+    </w:lvl>
+    <w:lvl w:ilvl="4" w:tentative="1">
+      <w:start w:val="1"/>
+      <w:numFmt w:val="decimal"/>
+      <w:lvlText w:val="%5."/>
+      <w:lvlJc w:val="left"/>
+      <w:pPr>
+        <w:tabs>
+          <w:tab w:val="num" w:pos="3600"/>
+        </w:tabs>
+        <w:ind w:left="3600" w:hanging="360"/>
+      </w:pPr>
+    </w:lvl>
+    <w:lvl w:ilvl="5" w:tentative="1">
+      <w:start w:val="1"/>
+      <w:numFmt w:val="decimal"/>
+      <w:lvlText w:val="%6."/>
+      <w:lvlJc w:val="left"/>
+      <w:pPr>
+        <w:tabs>
+          <w:tab w:val="num" w:pos="4320"/>
+        </w:tabs>
+        <w:ind w:left="4320" w:hanging="360"/>
+      </w:pPr>
+    </w:lvl>
+    <w:lvl w:ilvl="6" w:tentative="1">
+      <w:start w:val="1"/>
+      <w:numFmt w:val="decimal"/>
+      <w:lvlText w:val="%7."/>
+      <w:lvlJc w:val="left"/>
+      <w:pPr>
+        <w:tabs>
+          <w:tab w:val="num" w:pos="5040"/>
+        </w:tabs>
+        <w:ind w:left="5040" w:hanging="360"/>
+      </w:pPr>
+    </w:lvl>
+    <w:lvl w:ilvl="7" w:tentative="1">
+      <w:start w:val="1"/>
+      <w:numFmt w:val="decimal"/>
+      <w:lvlText w:val="%8."/>
+      <w:lvlJc w:val="left"/>
+      <w:pPr>
+        <w:tabs>
+          <w:tab w:val="num" w:pos="5760"/>
+        </w:tabs>
+        <w:ind w:left="5760" w:hanging="360"/>
+      </w:pPr>
+    </w:lvl>
+    <w:lvl w:ilvl="8" w:tentative="1">
+      <w:start w:val="1"/>
+      <w:numFmt w:val="decimal"/>
+      <w:lvlText w:val="%9."/>
+      <w:lvlJc w:val="left"/>
+      <w:pPr>
+        <w:tabs>
+          <w:tab w:val="num" w:pos="6480"/>
+        </w:tabs>
+        <w:ind w:left="6480" w:hanging="360"/>
+      </w:pPr>
+    </w:lvl>
+  </w:abstractNum>
+  <w:abstractNum w:abstractNumId="4" w15:restartNumberingAfterBreak="0">
+    <w:nsid w:val="39745009"/>
+    <w:multiLevelType w:val="multilevel"/>
+    <w:tmpl w:val="59244278"/>
+    <w:lvl w:ilvl="0">
+      <w:start w:val="1"/>
+      <w:numFmt w:val="bullet"/>
+      <w:lvlText w:val=""/>
+      <w:lvlJc w:val="left"/>
+      <w:pPr>
+        <w:tabs>
+          <w:tab w:val="num" w:pos="720"/>
+        </w:tabs>
+        <w:ind w:left="720" w:hanging="360"/>
+      </w:pPr>
+      <w:rPr>
+        <w:rFonts w:ascii="Symbol" w:hAnsi="Symbol" w:hint="default"/>
+        <w:sz w:val="20"/>
+      </w:rPr>
+    </w:lvl>
+    <w:lvl w:ilvl="1" w:tentative="1">
+      <w:start w:val="1"/>
+      <w:numFmt w:val="bullet"/>
+      <w:lvlText w:val="o"/>
+      <w:lvlJc w:val="left"/>
+      <w:pPr>
+        <w:tabs>
+          <w:tab w:val="num" w:pos="1440"/>
+        </w:tabs>
+        <w:ind w:left="1440" w:hanging="360"/>
+      </w:pPr>
+      <w:rPr>
+        <w:rFonts w:ascii="Courier New" w:hAnsi="Courier New" w:hint="default"/>
+        <w:sz w:val="20"/>
+      </w:rPr>
+    </w:lvl>
+    <w:lvl w:ilvl="2" w:tentative="1">
+      <w:start w:val="1"/>
+      <w:numFmt w:val="bullet"/>
+      <w:lvlText w:val=""/>
+      <w:lvlJc w:val="left"/>
+      <w:pPr>
+        <w:tabs>
+          <w:tab w:val="num" w:pos="2160"/>
+        </w:tabs>
+        <w:ind w:left="2160" w:hanging="360"/>
+      </w:pPr>
+      <w:rPr>
+        <w:rFonts w:ascii="Wingdings" w:hAnsi="Wingdings" w:hint="default"/>
+        <w:sz w:val="20"/>
+      </w:rPr>
+    </w:lvl>
+    <w:lvl w:ilvl="3" w:tentative="1">
+      <w:start w:val="1"/>
+      <w:numFmt w:val="bullet"/>
+      <w:lvlText w:val=""/>
+      <w:lvlJc w:val="left"/>
+      <w:pPr>
+        <w:tabs>
+          <w:tab w:val="num" w:pos="2880"/>
+        </w:tabs>
+        <w:ind w:left="2880" w:hanging="360"/>
+      </w:pPr>
+      <w:rPr>
+        <w:rFonts w:ascii="Wingdings" w:hAnsi="Wingdings" w:hint="default"/>
+        <w:sz w:val="20"/>
+      </w:rPr>
+    </w:lvl>
+    <w:lvl w:ilvl="4" w:tentative="1">
+      <w:start w:val="1"/>
+      <w:numFmt w:val="bullet"/>
+      <w:lvlText w:val=""/>
+      <w:lvlJc w:val="left"/>
+      <w:pPr>
+        <w:tabs>
+          <w:tab w:val="num" w:pos="3600"/>
+        </w:tabs>
+        <w:ind w:left="3600" w:hanging="360"/>
+      </w:pPr>
+      <w:rPr>
+        <w:rFonts w:ascii="Wingdings" w:hAnsi="Wingdings" w:hint="default"/>
+        <w:sz w:val="20"/>
+      </w:rPr>
+    </w:lvl>
+    <w:lvl w:ilvl="5" w:tentative="1">
+      <w:start w:val="1"/>
+      <w:numFmt w:val="bullet"/>
+      <w:lvlText w:val=""/>
+      <w:lvlJc w:val="left"/>
+      <w:pPr>
+        <w:tabs>
+          <w:tab w:val="num" w:pos="4320"/>
+        </w:tabs>
+        <w:ind w:left="4320" w:hanging="360"/>
+      </w:pPr>
+      <w:rPr>
+        <w:rFonts w:ascii="Wingdings" w:hAnsi="Wingdings" w:hint="default"/>
+        <w:sz w:val="20"/>
+      </w:rPr>
+    </w:lvl>
+    <w:lvl w:ilvl="6" w:tentative="1">
+      <w:start w:val="1"/>
+      <w:numFmt w:val="bullet"/>
+      <w:lvlText w:val=""/>
+      <w:lvlJc w:val="left"/>
+      <w:pPr>
+        <w:tabs>
+          <w:tab w:val="num" w:pos="5040"/>
+        </w:tabs>
+        <w:ind w:left="5040" w:hanging="360"/>
+      </w:pPr>
+      <w:rPr>
+        <w:rFonts w:ascii="Wingdings" w:hAnsi="Wingdings" w:hint="default"/>
+        <w:sz w:val="20"/>
+      </w:rPr>
+    </w:lvl>
+    <w:lvl w:ilvl="7" w:tentative="1">
+      <w:start w:val="1"/>
+      <w:numFmt w:val="bullet"/>
+      <w:lvlText w:val=""/>
+      <w:lvlJc w:val="left"/>
+      <w:pPr>
+        <w:tabs>
+          <w:tab w:val="num" w:pos="5760"/>
+        </w:tabs>
+        <w:ind w:left="5760" w:hanging="360"/>
+      </w:pPr>
+      <w:rPr>
+        <w:rFonts w:ascii="Wingdings" w:hAnsi="Wingdings" w:hint="default"/>
+        <w:sz w:val="20"/>
+      </w:rPr>
+    </w:lvl>
+    <w:lvl w:ilvl="8" w:tentative="1">
+      <w:start w:val="1"/>
+      <w:numFmt w:val="bullet"/>
+      <w:lvlText w:val=""/>
+      <w:lvlJc w:val="left"/>
+      <w:pPr>
+        <w:tabs>
+          <w:tab w:val="num" w:pos="6480"/>
+        </w:tabs>
+        <w:ind w:left="6480" w:hanging="360"/>
+      </w:pPr>
+      <w:rPr>
+        <w:rFonts w:ascii="Wingdings" w:hAnsi="Wingdings" w:hint="default"/>
+        <w:sz w:val="20"/>
+      </w:rPr>
+    </w:lvl>
+  </w:abstractNum>
+  <w:abstractNum w:abstractNumId="5" w15:restartNumberingAfterBreak="0">
+    <w:nsid w:val="46AF69C2"/>
+    <w:multiLevelType w:val="multilevel"/>
+    <w:tmpl w:val="F9C81B7E"/>
+    <w:lvl w:ilvl="0">
+      <w:start w:val="1"/>
+      <w:numFmt w:val="bullet"/>
+      <w:lvlText w:val=""/>
+      <w:lvlJc w:val="left"/>
+      <w:pPr>
+        <w:tabs>
+          <w:tab w:val="num" w:pos="720"/>
+        </w:tabs>
+        <w:ind w:left="720" w:hanging="360"/>
+      </w:pPr>
+      <w:rPr>
+        <w:rFonts w:ascii="Symbol" w:hAnsi="Symbol" w:hint="default"/>
+        <w:sz w:val="20"/>
+      </w:rPr>
+    </w:lvl>
+    <w:lvl w:ilvl="1" w:tentative="1">
+      <w:start w:val="1"/>
+      <w:numFmt w:val="bullet"/>
+      <w:lvlText w:val="o"/>
+      <w:lvlJc w:val="left"/>
+      <w:pPr>
+        <w:tabs>
+          <w:tab w:val="num" w:pos="1440"/>
+        </w:tabs>
+        <w:ind w:left="1440" w:hanging="360"/>
+      </w:pPr>
+      <w:rPr>
+        <w:rFonts w:ascii="Courier New" w:hAnsi="Courier New" w:hint="default"/>
+        <w:sz w:val="20"/>
+      </w:rPr>
+    </w:lvl>
+    <w:lvl w:ilvl="2" w:tentative="1">
+      <w:start w:val="1"/>
+      <w:numFmt w:val="bullet"/>
+      <w:lvlText w:val=""/>
+      <w:lvlJc w:val="left"/>
+      <w:pPr>
+        <w:tabs>
+          <w:tab w:val="num" w:pos="2160"/>
+        </w:tabs>
+        <w:ind w:left="2160" w:hanging="360"/>
+      </w:pPr>
+      <w:rPr>
+        <w:rFonts w:ascii="Wingdings" w:hAnsi="Wingdings" w:hint="default"/>
+        <w:sz w:val="20"/>
+      </w:rPr>
+    </w:lvl>
+    <w:lvl w:ilvl="3" w:tentative="1">
+      <w:start w:val="1"/>
+      <w:numFmt w:val="bullet"/>
+      <w:lvlText w:val=""/>
+      <w:lvlJc w:val="left"/>
+      <w:pPr>
+        <w:tabs>
+          <w:tab w:val="num" w:pos="2880"/>
+        </w:tabs>
+        <w:ind w:left="2880" w:hanging="360"/>
+      </w:pPr>
+      <w:rPr>
+        <w:rFonts w:ascii="Wingdings" w:hAnsi="Wingdings" w:hint="default"/>
+        <w:sz w:val="20"/>
+      </w:rPr>
+    </w:lvl>
+    <w:lvl w:ilvl="4" w:tentative="1">
+      <w:start w:val="1"/>
+      <w:numFmt w:val="bullet"/>
+      <w:lvlText w:val=""/>
+      <w:lvlJc w:val="left"/>
+      <w:pPr>
+        <w:tabs>
+          <w:tab w:val="num" w:pos="3600"/>
+        </w:tabs>
+        <w:ind w:left="3600" w:hanging="360"/>
+      </w:pPr>
+      <w:rPr>
+        <w:rFonts w:ascii="Wingdings" w:hAnsi="Wingdings" w:hint="default"/>
+        <w:sz w:val="20"/>
+      </w:rPr>
+    </w:lvl>
+    <w:lvl w:ilvl="5" w:tentative="1">
+      <w:start w:val="1"/>
+      <w:numFmt w:val="bullet"/>
+      <w:lvlText w:val=""/>
+      <w:lvlJc w:val="left"/>
+      <w:pPr>
+        <w:tabs>
+          <w:tab w:val="num" w:pos="4320"/>
+        </w:tabs>
+        <w:ind w:left="4320" w:hanging="360"/>
+      </w:pPr>
+      <w:rPr>
+        <w:rFonts w:ascii="Wingdings" w:hAnsi="Wingdings" w:hint="default"/>
+        <w:sz w:val="20"/>
+      </w:rPr>
+    </w:lvl>
+    <w:lvl w:ilvl="6" w:tentative="1">
+      <w:start w:val="1"/>
+      <w:numFmt w:val="bullet"/>
+      <w:lvlText w:val=""/>
+      <w:lvlJc w:val="left"/>
+      <w:pPr>
+        <w:tabs>
+          <w:tab w:val="num" w:pos="5040"/>
+        </w:tabs>
+        <w:ind w:left="5040" w:hanging="360"/>
+      </w:pPr>
+      <w:rPr>
+        <w:rFonts w:ascii="Wingdings" w:hAnsi="Wingdings" w:hint="default"/>
+        <w:sz w:val="20"/>
+      </w:rPr>
+    </w:lvl>
+    <w:lvl w:ilvl="7" w:tentative="1">
+      <w:start w:val="1"/>
+      <w:numFmt w:val="bullet"/>
+      <w:lvlText w:val=""/>
+      <w:lvlJc w:val="left"/>
+      <w:pPr>
+        <w:tabs>
+          <w:tab w:val="num" w:pos="5760"/>
+        </w:tabs>
+        <w:ind w:left="5760" w:hanging="360"/>
+      </w:pPr>
+      <w:rPr>
+        <w:rFonts w:ascii="Wingdings" w:hAnsi="Wingdings" w:hint="default"/>
+        <w:sz w:val="20"/>
+      </w:rPr>
+    </w:lvl>
+    <w:lvl w:ilvl="8" w:tentative="1">
+      <w:start w:val="1"/>
+      <w:numFmt w:val="bullet"/>
+      <w:lvlText w:val=""/>
+      <w:lvlJc w:val="left"/>
+      <w:pPr>
+        <w:tabs>
+          <w:tab w:val="num" w:pos="6480"/>
+        </w:tabs>
+        <w:ind w:left="6480" w:hanging="360"/>
+      </w:pPr>
+      <w:rPr>
+        <w:rFonts w:ascii="Wingdings" w:hAnsi="Wingdings" w:hint="default"/>
+        <w:sz w:val="20"/>
+      </w:rPr>
+    </w:lvl>
+  </w:abstractNum>
+  <w:abstractNum w:abstractNumId="6" w15:restartNumberingAfterBreak="0">
+    <w:nsid w:val="4BA3789B"/>
+    <w:multiLevelType w:val="multilevel"/>
+    <w:tmpl w:val="689CAB6A"/>
+    <w:lvl w:ilvl="0">
+      <w:start w:val="1"/>
+      <w:numFmt w:val="bullet"/>
+      <w:lvlText w:val=""/>
+      <w:lvlJc w:val="left"/>
+      <w:pPr>
+        <w:tabs>
+          <w:tab w:val="num" w:pos="720"/>
+        </w:tabs>
+        <w:ind w:left="720" w:hanging="360"/>
+      </w:pPr>
+      <w:rPr>
+        <w:rFonts w:ascii="Symbol" w:hAnsi="Symbol" w:hint="default"/>
+        <w:sz w:val="20"/>
+      </w:rPr>
+    </w:lvl>
+    <w:lvl w:ilvl="1" w:tentative="1">
+      <w:start w:val="1"/>
+      <w:numFmt w:val="bullet"/>
+      <w:lvlText w:val="o"/>
+      <w:lvlJc w:val="left"/>
+      <w:pPr>
+        <w:tabs>
+          <w:tab w:val="num" w:pos="1440"/>
+        </w:tabs>
+        <w:ind w:left="1440" w:hanging="360"/>
+      </w:pPr>
+      <w:rPr>
+        <w:rFonts w:ascii="Courier New" w:hAnsi="Courier New" w:hint="default"/>
+        <w:sz w:val="20"/>
+      </w:rPr>
+    </w:lvl>
+    <w:lvl w:ilvl="2" w:tentative="1">
+      <w:start w:val="1"/>
+      <w:numFmt w:val="bullet"/>
+      <w:lvlText w:val=""/>
+      <w:lvlJc w:val="left"/>
+      <w:pPr>
+        <w:tabs>
+          <w:tab w:val="num" w:pos="2160"/>
+        </w:tabs>
+        <w:ind w:left="2160" w:hanging="360"/>
+      </w:pPr>
+      <w:rPr>
+        <w:rFonts w:ascii="Wingdings" w:hAnsi="Wingdings" w:hint="default"/>
+        <w:sz w:val="20"/>
+      </w:rPr>
+    </w:lvl>
+    <w:lvl w:ilvl="3" w:tentative="1">
+      <w:start w:val="1"/>
+      <w:numFmt w:val="bullet"/>
+      <w:lvlText w:val=""/>
+      <w:lvlJc w:val="left"/>
+      <w:pPr>
+        <w:tabs>
+          <w:tab w:val="num" w:pos="2880"/>
+        </w:tabs>
+        <w:ind w:left="2880" w:hanging="360"/>
+      </w:pPr>
+      <w:rPr>
+        <w:rFonts w:ascii="Wingdings" w:hAnsi="Wingdings" w:hint="default"/>
+        <w:sz w:val="20"/>
+      </w:rPr>
+    </w:lvl>
+    <w:lvl w:ilvl="4" w:tentative="1">
+      <w:start w:val="1"/>
+      <w:numFmt w:val="bullet"/>
+      <w:lvlText w:val=""/>
+      <w:lvlJc w:val="left"/>
+      <w:pPr>
+        <w:tabs>
+          <w:tab w:val="num" w:pos="3600"/>
+        </w:tabs>
+        <w:ind w:left="3600" w:hanging="360"/>
+      </w:pPr>
+      <w:rPr>
+        <w:rFonts w:ascii="Wingdings" w:hAnsi="Wingdings" w:hint="default"/>
+        <w:sz w:val="20"/>
+      </w:rPr>
+    </w:lvl>
+    <w:lvl w:ilvl="5" w:tentative="1">
+      <w:start w:val="1"/>
+      <w:numFmt w:val="bullet"/>
+      <w:lvlText w:val=""/>
+      <w:lvlJc w:val="left"/>
+      <w:pPr>
+        <w:tabs>
+          <w:tab w:val="num" w:pos="4320"/>
+        </w:tabs>
+        <w:ind w:left="4320" w:hanging="360"/>
+      </w:pPr>
+      <w:rPr>
+        <w:rFonts w:ascii="Wingdings" w:hAnsi="Wingdings" w:hint="default"/>
+        <w:sz w:val="20"/>
+      </w:rPr>
+    </w:lvl>
+    <w:lvl w:ilvl="6" w:tentative="1">
+      <w:start w:val="1"/>
+      <w:numFmt w:val="bullet"/>
+      <w:lvlText w:val=""/>
+      <w:lvlJc w:val="left"/>
+      <w:pPr>
+        <w:tabs>
+          <w:tab w:val="num" w:pos="5040"/>
+        </w:tabs>
+        <w:ind w:left="5040" w:hanging="360"/>
+      </w:pPr>
+      <w:rPr>
+        <w:rFonts w:ascii="Wingdings" w:hAnsi="Wingdings" w:hint="default"/>
+        <w:sz w:val="20"/>
+      </w:rPr>
+    </w:lvl>
+    <w:lvl w:ilvl="7" w:tentative="1">
+      <w:start w:val="1"/>
+      <w:numFmt w:val="bullet"/>
+      <w:lvlText w:val=""/>
+      <w:lvlJc w:val="left"/>
+      <w:pPr>
+        <w:tabs>
+          <w:tab w:val="num" w:pos="5760"/>
+        </w:tabs>
+        <w:ind w:left="5760" w:hanging="360"/>
+      </w:pPr>
+      <w:rPr>
+        <w:rFonts w:ascii="Wingdings" w:hAnsi="Wingdings" w:hint="default"/>
+        <w:sz w:val="20"/>
+      </w:rPr>
+    </w:lvl>
+    <w:lvl w:ilvl="8" w:tentative="1">
+      <w:start w:val="1"/>
+      <w:numFmt w:val="bullet"/>
+      <w:lvlText w:val=""/>
+      <w:lvlJc w:val="left"/>
+      <w:pPr>
+        <w:tabs>
+          <w:tab w:val="num" w:pos="6480"/>
+        </w:tabs>
+        <w:ind w:left="6480" w:hanging="360"/>
+      </w:pPr>
+      <w:rPr>
+        <w:rFonts w:ascii="Wingdings" w:hAnsi="Wingdings" w:hint="default"/>
+        <w:sz w:val="20"/>
+      </w:rPr>
+    </w:lvl>
+  </w:abstractNum>
+  <w:abstractNum w:abstractNumId="7" w15:restartNumberingAfterBreak="0">
+    <w:nsid w:val="58601B61"/>
+    <w:multiLevelType w:val="multilevel"/>
+    <w:tmpl w:val="1F008C50"/>
+    <w:lvl w:ilvl="0">
+      <w:start w:val="1"/>
+      <w:numFmt w:val="decimal"/>
+      <w:lvlText w:val="%1."/>
+      <w:lvlJc w:val="left"/>
+      <w:pPr>
+        <w:tabs>
+          <w:tab w:val="num" w:pos="720"/>
+        </w:tabs>
+        <w:ind w:left="720" w:hanging="360"/>
+      </w:pPr>
+    </w:lvl>
+    <w:lvl w:ilvl="1">
+      <w:start w:val="1"/>
+      <w:numFmt w:val="bullet"/>
+      <w:lvlText w:val="o"/>
+      <w:lvlJc w:val="left"/>
+      <w:pPr>
+        <w:tabs>
+          <w:tab w:val="num" w:pos="1440"/>
+        </w:tabs>
+        <w:ind w:left="1440" w:hanging="360"/>
+      </w:pPr>
+      <w:rPr>
+        <w:rFonts w:ascii="Courier New" w:hAnsi="Courier New" w:hint="default"/>
+        <w:sz w:val="20"/>
+      </w:rPr>
+    </w:lvl>
+    <w:lvl w:ilvl="2" w:tentative="1">
+      <w:start w:val="1"/>
+      <w:numFmt w:val="decimal"/>
+      <w:lvlText w:val="%3."/>
+      <w:lvlJc w:val="left"/>
+      <w:pPr>
+        <w:tabs>
+          <w:tab w:val="num" w:pos="2160"/>
+        </w:tabs>
+        <w:ind w:left="2160" w:hanging="360"/>
+      </w:pPr>
+    </w:lvl>
+    <w:lvl w:ilvl="3" w:tentative="1">
+      <w:start w:val="1"/>
+      <w:numFmt w:val="decimal"/>
+      <w:lvlText w:val="%4."/>
+      <w:lvlJc w:val="left"/>
+      <w:pPr>
+        <w:tabs>
+          <w:tab w:val="num" w:pos="2880"/>
+        </w:tabs>
+        <w:ind w:left="2880" w:hanging="360"/>
+      </w:pPr>
+    </w:lvl>
+    <w:lvl w:ilvl="4" w:tentative="1">
+      <w:start w:val="1"/>
+      <w:numFmt w:val="decimal"/>
+      <w:lvlText w:val="%5."/>
+      <w:lvlJc w:val="left"/>
+      <w:pPr>
+        <w:tabs>
+          <w:tab w:val="num" w:pos="3600"/>
+        </w:tabs>
+        <w:ind w:left="3600" w:hanging="360"/>
+      </w:pPr>
+    </w:lvl>
+    <w:lvl w:ilvl="5" w:tentative="1">
+      <w:start w:val="1"/>
+      <w:numFmt w:val="decimal"/>
+      <w:lvlText w:val="%6."/>
+      <w:lvlJc w:val="left"/>
+      <w:pPr>
+        <w:tabs>
+          <w:tab w:val="num" w:pos="4320"/>
+        </w:tabs>
+        <w:ind w:left="4320" w:hanging="360"/>
+      </w:pPr>
+    </w:lvl>
+    <w:lvl w:ilvl="6" w:tentative="1">
+      <w:start w:val="1"/>
+      <w:numFmt w:val="decimal"/>
+      <w:lvlText w:val="%7."/>
+      <w:lvlJc w:val="left"/>
+      <w:pPr>
+        <w:tabs>
+          <w:tab w:val="num" w:pos="5040"/>
+        </w:tabs>
+        <w:ind w:left="5040" w:hanging="360"/>
+      </w:pPr>
+    </w:lvl>
+    <w:lvl w:ilvl="7" w:tentative="1">
+      <w:start w:val="1"/>
+      <w:numFmt w:val="decimal"/>
+      <w:lvlText w:val="%8."/>
+      <w:lvlJc w:val="left"/>
+      <w:pPr>
+        <w:tabs>
+          <w:tab w:val="num" w:pos="5760"/>
+        </w:tabs>
+        <w:ind w:left="5760" w:hanging="360"/>
+      </w:pPr>
+    </w:lvl>
+    <w:lvl w:ilvl="8" w:tentative="1">
+      <w:start w:val="1"/>
+      <w:numFmt w:val="decimal"/>
+      <w:lvlText w:val="%9."/>
+      <w:lvlJc w:val="left"/>
+      <w:pPr>
+        <w:tabs>
+          <w:tab w:val="num" w:pos="6480"/>
+        </w:tabs>
+        <w:ind w:left="6480" w:hanging="360"/>
+      </w:pPr>
+    </w:lvl>
+  </w:abstractNum>
+  <w:abstractNum w:abstractNumId="8" w15:restartNumberingAfterBreak="0">
+    <w:nsid w:val="60903ACD"/>
+    <w:multiLevelType w:val="multilevel"/>
+    <w:tmpl w:val="0EECF7EE"/>
+    <w:lvl w:ilvl="0">
+      <w:start w:val="1"/>
+      <w:numFmt w:val="bullet"/>
+      <w:lvlText w:val=""/>
+      <w:lvlJc w:val="left"/>
+      <w:pPr>
+        <w:tabs>
+          <w:tab w:val="num" w:pos="720"/>
+        </w:tabs>
+        <w:ind w:left="720" w:hanging="360"/>
+      </w:pPr>
+      <w:rPr>
+        <w:rFonts w:ascii="Symbol" w:hAnsi="Symbol" w:hint="default"/>
+        <w:sz w:val="20"/>
+      </w:rPr>
+    </w:lvl>
+    <w:lvl w:ilvl="1" w:tentative="1">
+      <w:start w:val="1"/>
+      <w:numFmt w:val="bullet"/>
+      <w:lvlText w:val="o"/>
+      <w:lvlJc w:val="left"/>
+      <w:pPr>
+        <w:tabs>
+          <w:tab w:val="num" w:pos="1440"/>
+        </w:tabs>
+        <w:ind w:left="1440" w:hanging="360"/>
+      </w:pPr>
+      <w:rPr>
+        <w:rFonts w:ascii="Courier New" w:hAnsi="Courier New" w:hint="default"/>
+        <w:sz w:val="20"/>
+      </w:rPr>
+    </w:lvl>
+    <w:lvl w:ilvl="2" w:tentative="1">
+      <w:start w:val="1"/>
+      <w:numFmt w:val="bullet"/>
+      <w:lvlText w:val=""/>
+      <w:lvlJc w:val="left"/>
+      <w:pPr>
+        <w:tabs>
+          <w:tab w:val="num" w:pos="2160"/>
+        </w:tabs>
+        <w:ind w:left="2160" w:hanging="360"/>
+      </w:pPr>
+      <w:rPr>
+        <w:rFonts w:ascii="Wingdings" w:hAnsi="Wingdings" w:hint="default"/>
+        <w:sz w:val="20"/>
+      </w:rPr>
+    </w:lvl>
+    <w:lvl w:ilvl="3" w:tentative="1">
+      <w:start w:val="1"/>
+      <w:numFmt w:val="bullet"/>
+      <w:lvlText w:val=""/>
+      <w:lvlJc w:val="left"/>
+      <w:pPr>
+        <w:tabs>
+          <w:tab w:val="num" w:pos="2880"/>
+        </w:tabs>
+        <w:ind w:left="2880" w:hanging="360"/>
+      </w:pPr>
+      <w:rPr>
+        <w:rFonts w:ascii="Wingdings" w:hAnsi="Wingdings" w:hint="default"/>
+        <w:sz w:val="20"/>
+      </w:rPr>
+    </w:lvl>
+    <w:lvl w:ilvl="4" w:tentative="1">
+      <w:start w:val="1"/>
+      <w:numFmt w:val="bullet"/>
+      <w:lvlText w:val=""/>
+      <w:lvlJc w:val="left"/>
+      <w:pPr>
+        <w:tabs>
+          <w:tab w:val="num" w:pos="3600"/>
+        </w:tabs>
+        <w:ind w:left="3600" w:hanging="360"/>
+      </w:pPr>
+      <w:rPr>
+        <w:rFonts w:ascii="Wingdings" w:hAnsi="Wingdings" w:hint="default"/>
+        <w:sz w:val="20"/>
+      </w:rPr>
+    </w:lvl>
+    <w:lvl w:ilvl="5" w:tentative="1">
+      <w:start w:val="1"/>
+      <w:numFmt w:val="bullet"/>
+      <w:lvlText w:val=""/>
+      <w:lvlJc w:val="left"/>
+      <w:pPr>
+        <w:tabs>
+          <w:tab w:val="num" w:pos="4320"/>
+        </w:tabs>
+        <w:ind w:left="4320" w:hanging="360"/>
+      </w:pPr>
+      <w:rPr>
+        <w:rFonts w:ascii="Wingdings" w:hAnsi="Wingdings" w:hint="default"/>
+        <w:sz w:val="20"/>
+      </w:rPr>
+    </w:lvl>
+    <w:lvl w:ilvl="6" w:tentative="1">
+      <w:start w:val="1"/>
+      <w:numFmt w:val="bullet"/>
+      <w:lvlText w:val=""/>
+      <w:lvlJc w:val="left"/>
+      <w:pPr>
+        <w:tabs>
+          <w:tab w:val="num" w:pos="5040"/>
+        </w:tabs>
+        <w:ind w:left="5040" w:hanging="360"/>
+      </w:pPr>
+      <w:rPr>
+        <w:rFonts w:ascii="Wingdings" w:hAnsi="Wingdings" w:hint="default"/>
+        <w:sz w:val="20"/>
+      </w:rPr>
+    </w:lvl>
+    <w:lvl w:ilvl="7" w:tentative="1">
+      <w:start w:val="1"/>
+      <w:numFmt w:val="bullet"/>
+      <w:lvlText w:val=""/>
+      <w:lvlJc w:val="left"/>
+      <w:pPr>
+        <w:tabs>
+          <w:tab w:val="num" w:pos="5760"/>
+        </w:tabs>
+        <w:ind w:left="5760" w:hanging="360"/>
+      </w:pPr>
+      <w:rPr>
+        <w:rFonts w:ascii="Wingdings" w:hAnsi="Wingdings" w:hint="default"/>
+        <w:sz w:val="20"/>
+      </w:rPr>
+    </w:lvl>
+    <w:lvl w:ilvl="8" w:tentative="1">
+      <w:start w:val="1"/>
+      <w:numFmt w:val="bullet"/>
+      <w:lvlText w:val=""/>
+      <w:lvlJc w:val="left"/>
+      <w:pPr>
+        <w:tabs>
+          <w:tab w:val="num" w:pos="6480"/>
+        </w:tabs>
+        <w:ind w:left="6480" w:hanging="360"/>
+      </w:pPr>
+      <w:rPr>
+        <w:rFonts w:ascii="Wingdings" w:hAnsi="Wingdings" w:hint="default"/>
+        <w:sz w:val="20"/>
+      </w:rPr>
+    </w:lvl>
+  </w:abstractNum>
+  <w:abstractNum w:abstractNumId="9" w15:restartNumberingAfterBreak="0">
+    <w:nsid w:val="64D626FE"/>
+    <w:multiLevelType w:val="multilevel"/>
+    <w:tmpl w:val="42065EB4"/>
+    <w:lvl w:ilvl="0">
+      <w:start w:val="1"/>
+      <w:numFmt w:val="bullet"/>
+      <w:lvlText w:val=""/>
+      <w:lvlJc w:val="left"/>
+      <w:pPr>
+        <w:tabs>
+          <w:tab w:val="num" w:pos="720"/>
+        </w:tabs>
+        <w:ind w:left="720" w:hanging="360"/>
+      </w:pPr>
+      <w:rPr>
+        <w:rFonts w:ascii="Symbol" w:hAnsi="Symbol" w:hint="default"/>
+        <w:sz w:val="20"/>
+      </w:rPr>
+    </w:lvl>
+    <w:lvl w:ilvl="1" w:tentative="1">
+      <w:start w:val="1"/>
+      <w:numFmt w:val="bullet"/>
+      <w:lvlText w:val="o"/>
+      <w:lvlJc w:val="left"/>
+      <w:pPr>
+        <w:tabs>
+          <w:tab w:val="num" w:pos="1440"/>
+        </w:tabs>
+        <w:ind w:left="1440" w:hanging="360"/>
+      </w:pPr>
+      <w:rPr>
+        <w:rFonts w:ascii="Courier New" w:hAnsi="Courier New" w:hint="default"/>
+        <w:sz w:val="20"/>
+      </w:rPr>
+    </w:lvl>
+    <w:lvl w:ilvl="2" w:tentative="1">
+      <w:start w:val="1"/>
+      <w:numFmt w:val="bullet"/>
+      <w:lvlText w:val=""/>
+      <w:lvlJc w:val="left"/>
+      <w:pPr>
+        <w:tabs>
+          <w:tab w:val="num" w:pos="2160"/>
+        </w:tabs>
+        <w:ind w:left="2160" w:hanging="360"/>
+      </w:pPr>
+      <w:rPr>
+        <w:rFonts w:ascii="Wingdings" w:hAnsi="Wingdings" w:hint="default"/>
+        <w:sz w:val="20"/>
+      </w:rPr>
+    </w:lvl>
+    <w:lvl w:ilvl="3" w:tentative="1">
+      <w:start w:val="1"/>
+      <w:numFmt w:val="bullet"/>
+      <w:lvlText w:val=""/>
+      <w:lvlJc w:val="left"/>
+      <w:pPr>
+        <w:tabs>
+          <w:tab w:val="num" w:pos="2880"/>
+        </w:tabs>
+        <w:ind w:left="2880" w:hanging="360"/>
+      </w:pPr>
+      <w:rPr>
+        <w:rFonts w:ascii="Wingdings" w:hAnsi="Wingdings" w:hint="default"/>
+        <w:sz w:val="20"/>
+      </w:rPr>
+    </w:lvl>
+    <w:lvl w:ilvl="4" w:tentative="1">
+      <w:start w:val="1"/>
+      <w:numFmt w:val="bullet"/>
+      <w:lvlText w:val=""/>
+      <w:lvlJc w:val="left"/>
+      <w:pPr>
+        <w:tabs>
+          <w:tab w:val="num" w:pos="3600"/>
+        </w:tabs>
+        <w:ind w:left="3600" w:hanging="360"/>
+      </w:pPr>
+      <w:rPr>
+        <w:rFonts w:ascii="Wingdings" w:hAnsi="Wingdings" w:hint="default"/>
+        <w:sz w:val="20"/>
+      </w:rPr>
+    </w:lvl>
+    <w:lvl w:ilvl="5" w:tentative="1">
+      <w:start w:val="1"/>
+      <w:numFmt w:val="bullet"/>
+      <w:lvlText w:val=""/>
+      <w:lvlJc w:val="left"/>
+      <w:pPr>
+        <w:tabs>
+          <w:tab w:val="num" w:pos="4320"/>
+        </w:tabs>
+        <w:ind w:left="4320" w:hanging="360"/>
+      </w:pPr>
+      <w:rPr>
+        <w:rFonts w:ascii="Wingdings" w:hAnsi="Wingdings" w:hint="default"/>
+        <w:sz w:val="20"/>
+      </w:rPr>
+    </w:lvl>
+    <w:lvl w:ilvl="6" w:tentative="1">
+      <w:start w:val="1"/>
+      <w:numFmt w:val="bullet"/>
+      <w:lvlText w:val=""/>
+      <w:lvlJc w:val="left"/>
+      <w:pPr>
+        <w:tabs>
+          <w:tab w:val="num" w:pos="5040"/>
+        </w:tabs>
+        <w:ind w:left="5040" w:hanging="360"/>
+      </w:pPr>
+      <w:rPr>
+        <w:rFonts w:ascii="Wingdings" w:hAnsi="Wingdings" w:hint="default"/>
+        <w:sz w:val="20"/>
+      </w:rPr>
+    </w:lvl>
+    <w:lvl w:ilvl="7" w:tentative="1">
+      <w:start w:val="1"/>
+      <w:numFmt w:val="bullet"/>
+      <w:lvlText w:val=""/>
+      <w:lvlJc w:val="left"/>
+      <w:pPr>
+        <w:tabs>
+          <w:tab w:val="num" w:pos="5760"/>
+        </w:tabs>
+        <w:ind w:left="5760" w:hanging="360"/>
+      </w:pPr>
+      <w:rPr>
+        <w:rFonts w:ascii="Wingdings" w:hAnsi="Wingdings" w:hint="default"/>
+        <w:sz w:val="20"/>
+      </w:rPr>
+    </w:lvl>
+    <w:lvl w:ilvl="8" w:tentative="1">
+      <w:start w:val="1"/>
+      <w:numFmt w:val="bullet"/>
+      <w:lvlText w:val=""/>
+      <w:lvlJc w:val="left"/>
+      <w:pPr>
+        <w:tabs>
+          <w:tab w:val="num" w:pos="6480"/>
+        </w:tabs>
+        <w:ind w:left="6480" w:hanging="360"/>
+      </w:pPr>
+      <w:rPr>
+        <w:rFonts w:ascii="Wingdings" w:hAnsi="Wingdings" w:hint="default"/>
+        <w:sz w:val="20"/>
+      </w:rPr>
+    </w:lvl>
+  </w:abstractNum>
+  <w:abstractNum w:abstractNumId="10" w15:restartNumberingAfterBreak="0">
+    <w:nsid w:val="684C6DE2"/>
+    <w:multiLevelType w:val="multilevel"/>
+    <w:tmpl w:val="72882890"/>
+    <w:lvl w:ilvl="0">
+      <w:start w:val="1"/>
+      <w:numFmt w:val="bullet"/>
+      <w:lvlText w:val=""/>
+      <w:lvlJc w:val="left"/>
+      <w:pPr>
+        <w:tabs>
+          <w:tab w:val="num" w:pos="720"/>
+        </w:tabs>
+        <w:ind w:left="720" w:hanging="360"/>
+      </w:pPr>
+      <w:rPr>
+        <w:rFonts w:ascii="Symbol" w:hAnsi="Symbol" w:hint="default"/>
+        <w:sz w:val="20"/>
+      </w:rPr>
+    </w:lvl>
+    <w:lvl w:ilvl="1" w:tentative="1">
+      <w:start w:val="1"/>
+      <w:numFmt w:val="bullet"/>
+      <w:lvlText w:val="o"/>
+      <w:lvlJc w:val="left"/>
+      <w:pPr>
+        <w:tabs>
+          <w:tab w:val="num" w:pos="1440"/>
+        </w:tabs>
+        <w:ind w:left="1440" w:hanging="360"/>
+      </w:pPr>
+      <w:rPr>
+        <w:rFonts w:ascii="Courier New" w:hAnsi="Courier New" w:hint="default"/>
+        <w:sz w:val="20"/>
+      </w:rPr>
+    </w:lvl>
+    <w:lvl w:ilvl="2" w:tentative="1">
+      <w:start w:val="1"/>
+      <w:numFmt w:val="bullet"/>
+      <w:lvlText w:val=""/>
+      <w:lvlJc w:val="left"/>
+      <w:pPr>
+        <w:tabs>
+          <w:tab w:val="num" w:pos="2160"/>
+        </w:tabs>
+        <w:ind w:left="2160" w:hanging="360"/>
+      </w:pPr>
+      <w:rPr>
+        <w:rFonts w:ascii="Wingdings" w:hAnsi="Wingdings" w:hint="default"/>
+        <w:sz w:val="20"/>
+      </w:rPr>
+    </w:lvl>
+    <w:lvl w:ilvl="3" w:tentative="1">
+      <w:start w:val="1"/>
+      <w:numFmt w:val="bullet"/>
+      <w:lvlText w:val=""/>
+      <w:lvlJc w:val="left"/>
+      <w:pPr>
+        <w:tabs>
+          <w:tab w:val="num" w:pos="2880"/>
+        </w:tabs>
+        <w:ind w:left="2880" w:hanging="360"/>
+      </w:pPr>
+      <w:rPr>
+        <w:rFonts w:ascii="Wingdings" w:hAnsi="Wingdings" w:hint="default"/>
+        <w:sz w:val="20"/>
+      </w:rPr>
+    </w:lvl>
+    <w:lvl w:ilvl="4" w:tentative="1">
+      <w:start w:val="1"/>
+      <w:numFmt w:val="bullet"/>
+      <w:lvlText w:val=""/>
+      <w:lvlJc w:val="left"/>
+      <w:pPr>
+        <w:tabs>
+          <w:tab w:val="num" w:pos="3600"/>
+        </w:tabs>
+        <w:ind w:left="3600" w:hanging="360"/>
+      </w:pPr>
+      <w:rPr>
+        <w:rFonts w:ascii="Wingdings" w:hAnsi="Wingdings" w:hint="default"/>
+        <w:sz w:val="20"/>
+      </w:rPr>
+    </w:lvl>
+    <w:lvl w:ilvl="5" w:tentative="1">
+      <w:start w:val="1"/>
+      <w:numFmt w:val="bullet"/>
+      <w:lvlText w:val=""/>
+      <w:lvlJc w:val="left"/>
+      <w:pPr>
+        <w:tabs>
+          <w:tab w:val="num" w:pos="4320"/>
+        </w:tabs>
+        <w:ind w:left="4320" w:hanging="360"/>
+      </w:pPr>
+      <w:rPr>
+        <w:rFonts w:ascii="Wingdings" w:hAnsi="Wingdings" w:hint="default"/>
+        <w:sz w:val="20"/>
+      </w:rPr>
+    </w:lvl>
+    <w:lvl w:ilvl="6" w:tentative="1">
+      <w:start w:val="1"/>
+      <w:numFmt w:val="bullet"/>
+      <w:lvlText w:val=""/>
+      <w:lvlJc w:val="left"/>
+      <w:pPr>
+        <w:tabs>
+          <w:tab w:val="num" w:pos="5040"/>
+        </w:tabs>
+        <w:ind w:left="5040" w:hanging="360"/>
+      </w:pPr>
+      <w:rPr>
+        <w:rFonts w:ascii="Wingdings" w:hAnsi="Wingdings" w:hint="default"/>
+        <w:sz w:val="20"/>
+      </w:rPr>
+    </w:lvl>
+    <w:lvl w:ilvl="7" w:tentative="1">
+      <w:start w:val="1"/>
+      <w:numFmt w:val="bullet"/>
+      <w:lvlText w:val=""/>
+      <w:lvlJc w:val="left"/>
+      <w:pPr>
+        <w:tabs>
+          <w:tab w:val="num" w:pos="5760"/>
+        </w:tabs>
+        <w:ind w:left="5760" w:hanging="360"/>
+      </w:pPr>
+      <w:rPr>
+        <w:rFonts w:ascii="Wingdings" w:hAnsi="Wingdings" w:hint="default"/>
+        <w:sz w:val="20"/>
+      </w:rPr>
+    </w:lvl>
+    <w:lvl w:ilvl="8" w:tentative="1">
+      <w:start w:val="1"/>
+      <w:numFmt w:val="bullet"/>
+      <w:lvlText w:val=""/>
+      <w:lvlJc w:val="left"/>
+      <w:pPr>
+        <w:tabs>
+          <w:tab w:val="num" w:pos="6480"/>
+        </w:tabs>
+        <w:ind w:left="6480" w:hanging="360"/>
+      </w:pPr>
+      <w:rPr>
+        <w:rFonts w:ascii="Wingdings" w:hAnsi="Wingdings" w:hint="default"/>
+        <w:sz w:val="20"/>
+      </w:rPr>
+    </w:lvl>
+  </w:abstractNum>
+  <w:abstractNum w:abstractNumId="11" w15:restartNumberingAfterBreak="0">
+    <w:nsid w:val="6DB6277D"/>
+    <w:multiLevelType w:val="multilevel"/>
+    <w:tmpl w:val="63EA98E6"/>
+    <w:lvl w:ilvl="0">
+      <w:start w:val="1"/>
+      <w:numFmt w:val="decimal"/>
+      <w:lvlText w:val="%1."/>
+      <w:lvlJc w:val="left"/>
+      <w:pPr>
+        <w:tabs>
+          <w:tab w:val="num" w:pos="720"/>
+        </w:tabs>
+        <w:ind w:left="720" w:hanging="360"/>
+      </w:pPr>
+    </w:lvl>
+    <w:lvl w:ilvl="1">
+      <w:start w:val="1"/>
+      <w:numFmt w:val="bullet"/>
+      <w:lvlText w:val="o"/>
+      <w:lvlJc w:val="left"/>
+      <w:pPr>
+        <w:tabs>
+          <w:tab w:val="num" w:pos="1440"/>
+        </w:tabs>
+        <w:ind w:left="1440" w:hanging="360"/>
+      </w:pPr>
+      <w:rPr>
+        <w:rFonts w:ascii="Courier New" w:hAnsi="Courier New" w:hint="default"/>
+        <w:sz w:val="20"/>
+      </w:rPr>
+    </w:lvl>
+    <w:lvl w:ilvl="2" w:tentative="1">
+      <w:start w:val="1"/>
+      <w:numFmt w:val="decimal"/>
+      <w:lvlText w:val="%3."/>
+      <w:lvlJc w:val="left"/>
+      <w:pPr>
+        <w:tabs>
+          <w:tab w:val="num" w:pos="2160"/>
+        </w:tabs>
+        <w:ind w:left="2160" w:hanging="360"/>
+      </w:pPr>
+    </w:lvl>
+    <w:lvl w:ilvl="3" w:tentative="1">
+      <w:start w:val="1"/>
+      <w:numFmt w:val="decimal"/>
+      <w:lvlText w:val="%4."/>
+      <w:lvlJc w:val="left"/>
+      <w:pPr>
+        <w:tabs>
+          <w:tab w:val="num" w:pos="2880"/>
+        </w:tabs>
+        <w:ind w:left="2880" w:hanging="360"/>
+      </w:pPr>
+    </w:lvl>
+    <w:lvl w:ilvl="4" w:tentative="1">
+      <w:start w:val="1"/>
+      <w:numFmt w:val="decimal"/>
+      <w:lvlText w:val="%5."/>
+      <w:lvlJc w:val="left"/>
+      <w:pPr>
+        <w:tabs>
+          <w:tab w:val="num" w:pos="3600"/>
+        </w:tabs>
+        <w:ind w:left="3600" w:hanging="360"/>
+      </w:pPr>
+    </w:lvl>
+    <w:lvl w:ilvl="5" w:tentative="1">
+      <w:start w:val="1"/>
+      <w:numFmt w:val="decimal"/>
+      <w:lvlText w:val="%6."/>
+      <w:lvlJc w:val="left"/>
+      <w:pPr>
+        <w:tabs>
+          <w:tab w:val="num" w:pos="4320"/>
+        </w:tabs>
+        <w:ind w:left="4320" w:hanging="360"/>
+      </w:pPr>
+    </w:lvl>
+    <w:lvl w:ilvl="6" w:tentative="1">
+      <w:start w:val="1"/>
+      <w:numFmt w:val="decimal"/>
+      <w:lvlText w:val="%7."/>
+      <w:lvlJc w:val="left"/>
+      <w:pPr>
+        <w:tabs>
+          <w:tab w:val="num" w:pos="5040"/>
+        </w:tabs>
+        <w:ind w:left="5040" w:hanging="360"/>
+      </w:pPr>
+    </w:lvl>
+    <w:lvl w:ilvl="7" w:tentative="1">
+      <w:start w:val="1"/>
+      <w:numFmt w:val="decimal"/>
+      <w:lvlText w:val="%8."/>
+      <w:lvlJc w:val="left"/>
+      <w:pPr>
+        <w:tabs>
+          <w:tab w:val="num" w:pos="5760"/>
+        </w:tabs>
+        <w:ind w:left="5760" w:hanging="360"/>
+      </w:pPr>
+    </w:lvl>
+    <w:lvl w:ilvl="8" w:tentative="1">
+      <w:start w:val="1"/>
+      <w:numFmt w:val="decimal"/>
+      <w:lvlText w:val="%9."/>
+      <w:lvlJc w:val="left"/>
+      <w:pPr>
+        <w:tabs>
+          <w:tab w:val="num" w:pos="6480"/>
+        </w:tabs>
+        <w:ind w:left="6480" w:hanging="360"/>
+      </w:pPr>
+    </w:lvl>
+  </w:abstractNum>
+  <w:abstractNum w:abstractNumId="12" w15:restartNumberingAfterBreak="0">
+    <w:nsid w:val="79C26A8E"/>
+    <w:multiLevelType w:val="multilevel"/>
+    <w:tmpl w:val="50BA50EA"/>
+    <w:lvl w:ilvl="0">
+      <w:start w:val="1"/>
+      <w:numFmt w:val="decimal"/>
+      <w:lvlText w:val="%1."/>
+      <w:lvlJc w:val="left"/>
+      <w:pPr>
+        <w:tabs>
+          <w:tab w:val="num" w:pos="720"/>
+        </w:tabs>
+        <w:ind w:left="720" w:hanging="360"/>
+      </w:pPr>
+    </w:lvl>
+    <w:lvl w:ilvl="1">
+      <w:start w:val="1"/>
+      <w:numFmt w:val="bullet"/>
+      <w:lvlText w:val="o"/>
+      <w:lvlJc w:val="left"/>
+      <w:pPr>
+        <w:tabs>
+          <w:tab w:val="num" w:pos="1440"/>
+        </w:tabs>
+        <w:ind w:left="1440" w:hanging="360"/>
+      </w:pPr>
+      <w:rPr>
+        <w:rFonts w:ascii="Courier New" w:hAnsi="Courier New" w:hint="default"/>
+        <w:sz w:val="20"/>
+      </w:rPr>
+    </w:lvl>
+    <w:lvl w:ilvl="2" w:tentative="1">
+      <w:start w:val="1"/>
+      <w:numFmt w:val="decimal"/>
+      <w:lvlText w:val="%3."/>
+      <w:lvlJc w:val="left"/>
+      <w:pPr>
+        <w:tabs>
+          <w:tab w:val="num" w:pos="2160"/>
+        </w:tabs>
+        <w:ind w:left="2160" w:hanging="360"/>
+      </w:pPr>
+    </w:lvl>
+    <w:lvl w:ilvl="3" w:tentative="1">
+      <w:start w:val="1"/>
+      <w:numFmt w:val="decimal"/>
+      <w:lvlText w:val="%4."/>
+      <w:lvlJc w:val="left"/>
+      <w:pPr>
+        <w:tabs>
+          <w:tab w:val="num" w:pos="2880"/>
+        </w:tabs>
+        <w:ind w:left="2880" w:hanging="360"/>
+      </w:pPr>
+    </w:lvl>
+    <w:lvl w:ilvl="4" w:tentative="1">
+      <w:start w:val="1"/>
+      <w:numFmt w:val="decimal"/>
+      <w:lvlText w:val="%5."/>
+      <w:lvlJc w:val="left"/>
+      <w:pPr>
+        <w:tabs>
+          <w:tab w:val="num" w:pos="3600"/>
+        </w:tabs>
+        <w:ind w:left="3600" w:hanging="360"/>
+      </w:pPr>
+    </w:lvl>
+    <w:lvl w:ilvl="5" w:tentative="1">
+      <w:start w:val="1"/>
+      <w:numFmt w:val="decimal"/>
+      <w:lvlText w:val="%6."/>
+      <w:lvlJc w:val="left"/>
+      <w:pPr>
+        <w:tabs>
+          <w:tab w:val="num" w:pos="4320"/>
+        </w:tabs>
+        <w:ind w:left="4320" w:hanging="360"/>
+      </w:pPr>
+    </w:lvl>
+    <w:lvl w:ilvl="6" w:tentative="1">
+      <w:start w:val="1"/>
+      <w:numFmt w:val="decimal"/>
+      <w:lvlText w:val="%7."/>
+      <w:lvlJc w:val="left"/>
+      <w:pPr>
+        <w:tabs>
+          <w:tab w:val="num" w:pos="5040"/>
+        </w:tabs>
+        <w:ind w:left="5040" w:hanging="360"/>
+      </w:pPr>
+    </w:lvl>
+    <w:lvl w:ilvl="7" w:tentative="1">
+      <w:start w:val="1"/>
+      <w:numFmt w:val="decimal"/>
+      <w:lvlText w:val="%8."/>
+      <w:lvlJc w:val="left"/>
+      <w:pPr>
+        <w:tabs>
+          <w:tab w:val="num" w:pos="5760"/>
+        </w:tabs>
+        <w:ind w:left="5760" w:hanging="360"/>
+      </w:pPr>
+    </w:lvl>
+    <w:lvl w:ilvl="8" w:tentative="1">
+      <w:start w:val="1"/>
+      <w:numFmt w:val="decimal"/>
+      <w:lvlText w:val="%9."/>
+      <w:lvlJc w:val="left"/>
+      <w:pPr>
+        <w:tabs>
+          <w:tab w:val="num" w:pos="6480"/>
+        </w:tabs>
+        <w:ind w:left="6480" w:hanging="360"/>
+      </w:pPr>
+    </w:lvl>
+  </w:abstractNum>
+  <w:abstractNum w:abstractNumId="13" w15:restartNumberingAfterBreak="0">
+    <w:nsid w:val="7E596B6C"/>
+    <w:multiLevelType w:val="multilevel"/>
+    <w:tmpl w:val="D94CE1A0"/>
+    <w:lvl w:ilvl="0">
+      <w:start w:val="1"/>
+      <w:numFmt w:val="bullet"/>
+      <w:lvlText w:val=""/>
+      <w:lvlJc w:val="left"/>
+      <w:pPr>
+        <w:tabs>
+          <w:tab w:val="num" w:pos="720"/>
+        </w:tabs>
+        <w:ind w:left="720" w:hanging="360"/>
+      </w:pPr>
+      <w:rPr>
+        <w:rFonts w:ascii="Symbol" w:hAnsi="Symbol" w:hint="default"/>
+        <w:sz w:val="20"/>
+      </w:rPr>
+    </w:lvl>
+    <w:lvl w:ilvl="1" w:tentative="1">
+      <w:start w:val="1"/>
+      <w:numFmt w:val="bullet"/>
+      <w:lvlText w:val="o"/>
+      <w:lvlJc w:val="left"/>
+      <w:pPr>
+        <w:tabs>
+          <w:tab w:val="num" w:pos="1440"/>
+        </w:tabs>
+        <w:ind w:left="1440" w:hanging="360"/>
+      </w:pPr>
+      <w:rPr>
+        <w:rFonts w:ascii="Courier New" w:hAnsi="Courier New" w:hint="default"/>
+        <w:sz w:val="20"/>
+      </w:rPr>
+    </w:lvl>
+    <w:lvl w:ilvl="2" w:tentative="1">
+      <w:start w:val="1"/>
+      <w:numFmt w:val="bullet"/>
+      <w:lvlText w:val=""/>
+      <w:lvlJc w:val="left"/>
+      <w:pPr>
+        <w:tabs>
+          <w:tab w:val="num" w:pos="2160"/>
+        </w:tabs>
+        <w:ind w:left="2160" w:hanging="360"/>
+      </w:pPr>
+      <w:rPr>
+        <w:rFonts w:ascii="Wingdings" w:hAnsi="Wingdings" w:hint="default"/>
+        <w:sz w:val="20"/>
+      </w:rPr>
+    </w:lvl>
+    <w:lvl w:ilvl="3" w:tentative="1">
+      <w:start w:val="1"/>
+      <w:numFmt w:val="bullet"/>
+      <w:lvlText w:val=""/>
+      <w:lvlJc w:val="left"/>
+      <w:pPr>
+        <w:tabs>
+          <w:tab w:val="num" w:pos="2880"/>
+        </w:tabs>
+        <w:ind w:left="2880" w:hanging="360"/>
+      </w:pPr>
+      <w:rPr>
+        <w:rFonts w:ascii="Wingdings" w:hAnsi="Wingdings" w:hint="default"/>
+        <w:sz w:val="20"/>
+      </w:rPr>
+    </w:lvl>
+    <w:lvl w:ilvl="4" w:tentative="1">
+      <w:start w:val="1"/>
+      <w:numFmt w:val="bullet"/>
+      <w:lvlText w:val=""/>
+      <w:lvlJc w:val="left"/>
+      <w:pPr>
+        <w:tabs>
+          <w:tab w:val="num" w:pos="3600"/>
+        </w:tabs>
+        <w:ind w:left="3600" w:hanging="360"/>
+      </w:pPr>
+      <w:rPr>
+        <w:rFonts w:ascii="Wingdings" w:hAnsi="Wingdings" w:hint="default"/>
+        <w:sz w:val="20"/>
+      </w:rPr>
+    </w:lvl>
+    <w:lvl w:ilvl="5" w:tentative="1">
+      <w:start w:val="1"/>
+      <w:numFmt w:val="bullet"/>
+      <w:lvlText w:val=""/>
+      <w:lvlJc w:val="left"/>
+      <w:pPr>
+        <w:tabs>
+          <w:tab w:val="num" w:pos="4320"/>
+        </w:tabs>
+        <w:ind w:left="4320" w:hanging="360"/>
+      </w:pPr>
+      <w:rPr>
+        <w:rFonts w:ascii="Wingdings" w:hAnsi="Wingdings" w:hint="default"/>
+        <w:sz w:val="20"/>
+      </w:rPr>
+    </w:lvl>
+    <w:lvl w:ilvl="6" w:tentative="1">
+      <w:start w:val="1"/>
+      <w:numFmt w:val="bullet"/>
+      <w:lvlText w:val=""/>
+      <w:lvlJc w:val="left"/>
+      <w:pPr>
+        <w:tabs>
+          <w:tab w:val="num" w:pos="5040"/>
+        </w:tabs>
+        <w:ind w:left="5040" w:hanging="360"/>
+      </w:pPr>
+      <w:rPr>
+        <w:rFonts w:ascii="Wingdings" w:hAnsi="Wingdings" w:hint="default"/>
+        <w:sz w:val="20"/>
+      </w:rPr>
+    </w:lvl>
+    <w:lvl w:ilvl="7" w:tentative="1">
+      <w:start w:val="1"/>
+      <w:numFmt w:val="bullet"/>
+      <w:lvlText w:val=""/>
+      <w:lvlJc w:val="left"/>
+      <w:pPr>
+        <w:tabs>
+          <w:tab w:val="num" w:pos="5760"/>
+        </w:tabs>
+        <w:ind w:left="5760" w:hanging="360"/>
+      </w:pPr>
+      <w:rPr>
+        <w:rFonts w:ascii="Wingdings" w:hAnsi="Wingdings" w:hint="default"/>
+        <w:sz w:val="20"/>
+      </w:rPr>
+    </w:lvl>
+    <w:lvl w:ilvl="8" w:tentative="1">
+      <w:start w:val="1"/>
+      <w:numFmt w:val="bullet"/>
+      <w:lvlText w:val=""/>
+      <w:lvlJc w:val="left"/>
+      <w:pPr>
+        <w:tabs>
+          <w:tab w:val="num" w:pos="6480"/>
+        </w:tabs>
+        <w:ind w:left="6480" w:hanging="360"/>
+      </w:pPr>
+      <w:rPr>
+        <w:rFonts w:ascii="Wingdings" w:hAnsi="Wingdings" w:hint="default"/>
+        <w:sz w:val="20"/>
+      </w:rPr>
+    </w:lvl>
+  </w:abstractNum>
+  <w:num w:numId="1" w16cid:durableId="1266959649">
+    <w:abstractNumId w:val="12"/>
+  </w:num>
+  <w:num w:numId="2" w16cid:durableId="1182161811">
+    <w:abstractNumId w:val="6"/>
+  </w:num>
+  <w:num w:numId="3" w16cid:durableId="1039361466">
+    <w:abstractNumId w:val="7"/>
+  </w:num>
+  <w:num w:numId="4" w16cid:durableId="801311620">
+    <w:abstractNumId w:val="11"/>
+  </w:num>
+  <w:num w:numId="5" w16cid:durableId="1234120903">
+    <w:abstractNumId w:val="10"/>
+  </w:num>
+  <w:num w:numId="6" w16cid:durableId="2040813871">
+    <w:abstractNumId w:val="0"/>
+  </w:num>
+  <w:num w:numId="7" w16cid:durableId="1687948177">
+    <w:abstractNumId w:val="2"/>
+  </w:num>
+  <w:num w:numId="8" w16cid:durableId="2122996057">
+    <w:abstractNumId w:val="1"/>
+  </w:num>
+  <w:num w:numId="9" w16cid:durableId="1116946554">
+    <w:abstractNumId w:val="9"/>
+  </w:num>
+  <w:num w:numId="10" w16cid:durableId="111098467">
+    <w:abstractNumId w:val="5"/>
+  </w:num>
+  <w:num w:numId="11" w16cid:durableId="1078215231">
+    <w:abstractNumId w:val="4"/>
+  </w:num>
+  <w:num w:numId="12" w16cid:durableId="1857189314">
+    <w:abstractNumId w:val="3"/>
+  </w:num>
+  <w:num w:numId="13" w16cid:durableId="1970164400">
+    <w:abstractNumId w:val="8"/>
+  </w:num>
+  <w:num w:numId="14" w16cid:durableId="961497878">
+    <w:abstractNumId w:val="13"/>
+  </w:num>
+</w:numbering>
 </file>
 
 <file path=word/styles.xml><?xml version="1.0" encoding="utf-8"?>
@@ -592,6 +4418,7 @@
   <w:style w:type="paragraph" w:default="1" w:styleId="Normal">
     <w:name w:val="Normal"/>
     <w:qFormat/>
+    <w:rsid w:val="00444A5B"/>
   </w:style>
   <w:style w:type="paragraph" w:styleId="Ttulo1">
     <w:name w:val="heading 1"/>

</xml_diff>